<commit_message>
Add additional codes + linting
</commit_message>
<xml_diff>
--- a/documentation/Documentation on tariff CSV data files.docx
+++ b/documentation/Documentation on tariff CSV data files.docx
@@ -1,6 +1,6 @@
 
 <file path=word/document.xml><?xml version="1.0" encoding="utf-8"?>
-<w:document xmlns:wpc="http://schemas.microsoft.com/office/word/2010/wordprocessingCanvas" xmlns:cx="http://schemas.microsoft.com/office/drawing/2014/chartex" xmlns:cx1="http://schemas.microsoft.com/office/drawing/2015/9/8/chartex" xmlns:cx2="http://schemas.microsoft.com/office/drawing/2015/10/21/chartex" xmlns:cx3="http://schemas.microsoft.com/office/drawing/2016/5/9/chartex" xmlns:cx4="http://schemas.microsoft.com/office/drawing/2016/5/10/chartex" xmlns:cx5="http://schemas.microsoft.com/office/drawing/2016/5/11/chartex" xmlns:cx6="http://schemas.microsoft.com/office/drawing/2016/5/12/chartex" xmlns:cx7="http://schemas.microsoft.com/office/drawing/2016/5/13/chartex" xmlns:cx8="http://schemas.microsoft.com/office/drawing/2016/5/14/chartex" xmlns:mc="http://schemas.openxmlformats.org/markup-compatibility/2006" xmlns:aink="http://schemas.microsoft.com/office/drawing/2016/ink" xmlns:am3d="http://schemas.microsoft.com/office/drawing/2017/model3d" xmlns:o="urn:schemas-microsoft-com:office:office" xmlns:r="http://schemas.openxmlformats.org/officeDocument/2006/relationships" xmlns:m="http://schemas.openxmlformats.org/officeDocument/2006/math" xmlns:v="urn:schemas-microsoft-com:vml" xmlns:wp14="http://schemas.microsoft.com/office/word/2010/wordprocessingDrawing" xmlns:wp="http://schemas.openxmlformats.org/drawingml/2006/wordprocessingDrawing" xmlns:w10="urn:schemas-microsoft-com:office:word" xmlns:w="http://schemas.openxmlformats.org/wordprocessingml/2006/main" xmlns:w14="http://schemas.microsoft.com/office/word/2010/wordml" xmlns:w15="http://schemas.microsoft.com/office/word/2012/wordml" xmlns:w16cex="http://schemas.microsoft.com/office/word/2018/wordml/cex" xmlns:w16cid="http://schemas.microsoft.com/office/word/2016/wordml/cid" xmlns:w16="http://schemas.microsoft.com/office/word/2018/wordml" xmlns:w16se="http://schemas.microsoft.com/office/word/2015/wordml/symex" xmlns:wpg="http://schemas.microsoft.com/office/word/2010/wordprocessingGroup" xmlns:wpi="http://schemas.microsoft.com/office/word/2010/wordprocessingInk" xmlns:wne="http://schemas.microsoft.com/office/word/2006/wordml" xmlns:wps="http://schemas.microsoft.com/office/word/2010/wordprocessingShape" mc:Ignorable="w14 w15 w16se w16cid w16 w16cex wp14">
+<w:document xmlns:wpc="http://schemas.microsoft.com/office/word/2010/wordprocessingCanvas" xmlns:cx="http://schemas.microsoft.com/office/drawing/2014/chartex" xmlns:cx1="http://schemas.microsoft.com/office/drawing/2015/9/8/chartex" xmlns:cx2="http://schemas.microsoft.com/office/drawing/2015/10/21/chartex" xmlns:cx3="http://schemas.microsoft.com/office/drawing/2016/5/9/chartex" xmlns:cx4="http://schemas.microsoft.com/office/drawing/2016/5/10/chartex" xmlns:cx5="http://schemas.microsoft.com/office/drawing/2016/5/11/chartex" xmlns:cx6="http://schemas.microsoft.com/office/drawing/2016/5/12/chartex" xmlns:cx7="http://schemas.microsoft.com/office/drawing/2016/5/13/chartex" xmlns:cx8="http://schemas.microsoft.com/office/drawing/2016/5/14/chartex" xmlns:mc="http://schemas.openxmlformats.org/markup-compatibility/2006" xmlns:aink="http://schemas.microsoft.com/office/drawing/2016/ink" xmlns:am3d="http://schemas.microsoft.com/office/drawing/2017/model3d" xmlns:o="urn:schemas-microsoft-com:office:office" xmlns:oel="http://schemas.microsoft.com/office/2019/extlst" xmlns:r="http://schemas.openxmlformats.org/officeDocument/2006/relationships" xmlns:m="http://schemas.openxmlformats.org/officeDocument/2006/math" xmlns:v="urn:schemas-microsoft-com:vml" xmlns:wp14="http://schemas.microsoft.com/office/word/2010/wordprocessingDrawing" xmlns:wp="http://schemas.openxmlformats.org/drawingml/2006/wordprocessingDrawing" xmlns:w10="urn:schemas-microsoft-com:office:word" xmlns:w="http://schemas.openxmlformats.org/wordprocessingml/2006/main" xmlns:w14="http://schemas.microsoft.com/office/word/2010/wordml" xmlns:w15="http://schemas.microsoft.com/office/word/2012/wordml" xmlns:w16cex="http://schemas.microsoft.com/office/word/2018/wordml/cex" xmlns:w16cid="http://schemas.microsoft.com/office/word/2016/wordml/cid" xmlns:w16="http://schemas.microsoft.com/office/word/2018/wordml" xmlns:w16sdtdh="http://schemas.microsoft.com/office/word/2020/wordml/sdtdatahash" xmlns:w16se="http://schemas.microsoft.com/office/word/2015/wordml/symex" xmlns:wpg="http://schemas.microsoft.com/office/word/2010/wordprocessingGroup" xmlns:wpi="http://schemas.microsoft.com/office/word/2010/wordprocessingInk" xmlns:wne="http://schemas.microsoft.com/office/word/2006/wordml" xmlns:wps="http://schemas.microsoft.com/office/word/2010/wordprocessingShape" mc:Ignorable="w14 w15 w16se w16cid w16 w16cex w16sdtdh wp14">
   <w:body>
     <w:p>
       <w:pPr>
@@ -83,8 +83,13 @@
           </w:tcPr>
           <w:p>
             <w:r>
-              <w:t>commodity__sid</w:t>
-            </w:r>
+              <w:t>commodity__</w:t>
+            </w:r>
+            <w:proofErr w:type="spellStart"/>
+            <w:r>
+              <w:t>sid</w:t>
+            </w:r>
+            <w:proofErr w:type="spellEnd"/>
           </w:p>
         </w:tc>
         <w:tc>
@@ -106,9 +111,11 @@
             <w:tcW w:w="5240" w:type="dxa"/>
           </w:tcPr>
           <w:p>
+            <w:proofErr w:type="spellStart"/>
             <w:r>
               <w:t>commodity__code</w:t>
             </w:r>
+            <w:proofErr w:type="spellEnd"/>
           </w:p>
         </w:tc>
         <w:tc>
@@ -134,8 +141,13 @@
           </w:tcPr>
           <w:p>
             <w:r>
-              <w:t>measure__sid</w:t>
-            </w:r>
+              <w:t>measure__</w:t>
+            </w:r>
+            <w:proofErr w:type="spellStart"/>
+            <w:r>
+              <w:t>sid</w:t>
+            </w:r>
+            <w:proofErr w:type="spellEnd"/>
           </w:p>
         </w:tc>
         <w:tc>
@@ -157,9 +169,11 @@
             <w:tcW w:w="5240" w:type="dxa"/>
           </w:tcPr>
           <w:p>
+            <w:proofErr w:type="spellStart"/>
             <w:r>
               <w:t>measure__type__id</w:t>
             </w:r>
+            <w:proofErr w:type="spellEnd"/>
           </w:p>
         </w:tc>
         <w:tc>
@@ -184,9 +198,11 @@
             <w:tcW w:w="5240" w:type="dxa"/>
           </w:tcPr>
           <w:p>
+            <w:proofErr w:type="spellStart"/>
             <w:r>
               <w:t>measure__type__description</w:t>
             </w:r>
+            <w:proofErr w:type="spellEnd"/>
           </w:p>
         </w:tc>
         <w:tc>
@@ -208,9 +224,11 @@
             <w:tcW w:w="5240" w:type="dxa"/>
           </w:tcPr>
           <w:p>
+            <w:proofErr w:type="spellStart"/>
             <w:r>
               <w:t>measure__additional_code__code</w:t>
             </w:r>
+            <w:proofErr w:type="spellEnd"/>
           </w:p>
         </w:tc>
         <w:tc>
@@ -235,9 +253,11 @@
             <w:tcW w:w="5240" w:type="dxa"/>
           </w:tcPr>
           <w:p>
+            <w:proofErr w:type="spellStart"/>
             <w:r>
               <w:t>measure__additional_code__description</w:t>
             </w:r>
+            <w:proofErr w:type="spellEnd"/>
           </w:p>
         </w:tc>
         <w:tc>
@@ -260,8 +280,13 @@
           </w:tcPr>
           <w:p>
             <w:r>
-              <w:t>measure__duty_expression</w:t>
-            </w:r>
+              <w:t>measure__</w:t>
+            </w:r>
+            <w:proofErr w:type="spellStart"/>
+            <w:r>
+              <w:t>duty_expression</w:t>
+            </w:r>
+            <w:proofErr w:type="spellEnd"/>
           </w:p>
         </w:tc>
         <w:tc>
@@ -287,8 +312,13 @@
           </w:tcPr>
           <w:p>
             <w:r>
-              <w:t>measure__effective_start_date</w:t>
-            </w:r>
+              <w:t>measure__</w:t>
+            </w:r>
+            <w:proofErr w:type="spellStart"/>
+            <w:r>
+              <w:t>effective_start_date</w:t>
+            </w:r>
+            <w:proofErr w:type="spellEnd"/>
           </w:p>
         </w:tc>
         <w:tc>
@@ -311,8 +341,13 @@
           </w:tcPr>
           <w:p>
             <w:r>
-              <w:t>measure__effective_end_date</w:t>
-            </w:r>
+              <w:t>measure__</w:t>
+            </w:r>
+            <w:proofErr w:type="spellStart"/>
+            <w:r>
+              <w:t>effective_end_date</w:t>
+            </w:r>
+            <w:proofErr w:type="spellEnd"/>
           </w:p>
         </w:tc>
         <w:tc>
@@ -338,8 +373,13 @@
           </w:tcPr>
           <w:p>
             <w:r>
-              <w:t>measure__reduction_indicator</w:t>
-            </w:r>
+              <w:t>measure__</w:t>
+            </w:r>
+            <w:proofErr w:type="spellStart"/>
+            <w:r>
+              <w:t>reduction_indicator</w:t>
+            </w:r>
+            <w:proofErr w:type="spellEnd"/>
           </w:p>
         </w:tc>
         <w:tc>
@@ -361,9 +401,11 @@
             <w:tcW w:w="5240" w:type="dxa"/>
           </w:tcPr>
           <w:p>
+            <w:proofErr w:type="spellStart"/>
             <w:r>
               <w:t>measure__footnotes</w:t>
             </w:r>
+            <w:proofErr w:type="spellEnd"/>
           </w:p>
         </w:tc>
         <w:tc>
@@ -388,9 +430,11 @@
             <w:tcW w:w="5240" w:type="dxa"/>
           </w:tcPr>
           <w:p>
+            <w:proofErr w:type="spellStart"/>
             <w:r>
               <w:t>measure__conditions</w:t>
             </w:r>
+            <w:proofErr w:type="spellEnd"/>
           </w:p>
         </w:tc>
         <w:tc>
@@ -413,8 +457,13 @@
           </w:tcPr>
           <w:p>
             <w:r>
-              <w:t>measure__geographical_area__sid</w:t>
-            </w:r>
+              <w:t>measure__geographical_area__</w:t>
+            </w:r>
+            <w:proofErr w:type="spellStart"/>
+            <w:r>
+              <w:t>sid</w:t>
+            </w:r>
+            <w:proofErr w:type="spellEnd"/>
           </w:p>
         </w:tc>
         <w:tc>
@@ -439,9 +488,11 @@
             <w:tcW w:w="5240" w:type="dxa"/>
           </w:tcPr>
           <w:p>
+            <w:proofErr w:type="spellStart"/>
             <w:r>
               <w:t>measure__geographical_area__id</w:t>
             </w:r>
+            <w:proofErr w:type="spellEnd"/>
           </w:p>
         </w:tc>
         <w:tc>
@@ -463,9 +514,11 @@
             <w:tcW w:w="5240" w:type="dxa"/>
           </w:tcPr>
           <w:p>
+            <w:proofErr w:type="spellStart"/>
             <w:r>
               <w:t>measure__geographical_area__description</w:t>
             </w:r>
+            <w:proofErr w:type="spellEnd"/>
           </w:p>
         </w:tc>
         <w:tc>
@@ -490,9 +543,11 @@
             <w:tcW w:w="5240" w:type="dxa"/>
           </w:tcPr>
           <w:p>
+            <w:proofErr w:type="spellStart"/>
             <w:r>
               <w:t>measure__excluded_geographical_areas__ids</w:t>
             </w:r>
+            <w:proofErr w:type="spellEnd"/>
           </w:p>
         </w:tc>
         <w:tc>
@@ -514,9 +569,11 @@
             <w:tcW w:w="5240" w:type="dxa"/>
           </w:tcPr>
           <w:p>
+            <w:proofErr w:type="spellStart"/>
             <w:r>
               <w:t>measure__excluded_geographical_areas__descriptions</w:t>
             </w:r>
+            <w:proofErr w:type="spellEnd"/>
           </w:p>
         </w:tc>
         <w:tc>
@@ -542,8 +599,13 @@
           </w:tcPr>
           <w:p>
             <w:r>
-              <w:t>measure__quota__order_number</w:t>
-            </w:r>
+              <w:t>measure__quota__</w:t>
+            </w:r>
+            <w:proofErr w:type="spellStart"/>
+            <w:r>
+              <w:t>order_number</w:t>
+            </w:r>
+            <w:proofErr w:type="spellEnd"/>
           </w:p>
         </w:tc>
         <w:tc>
@@ -627,8 +689,13 @@
           </w:tcPr>
           <w:p>
             <w:r>
-              <w:t>commodity__sid</w:t>
-            </w:r>
+              <w:t>commodity__</w:t>
+            </w:r>
+            <w:proofErr w:type="spellStart"/>
+            <w:r>
+              <w:t>sid</w:t>
+            </w:r>
+            <w:proofErr w:type="spellEnd"/>
           </w:p>
         </w:tc>
         <w:tc>
@@ -650,9 +717,11 @@
             <w:tcW w:w="5382" w:type="dxa"/>
           </w:tcPr>
           <w:p>
+            <w:proofErr w:type="spellStart"/>
             <w:r>
               <w:t>commodity__code</w:t>
             </w:r>
+            <w:proofErr w:type="spellEnd"/>
           </w:p>
         </w:tc>
         <w:tc>
@@ -677,8 +746,13 @@
             <w:tcW w:w="5382" w:type="dxa"/>
           </w:tcPr>
           <w:p>
-            <w:r>
-              <w:t>productline__suffix</w:t>
+            <w:proofErr w:type="spellStart"/>
+            <w:r>
+              <w:t>productline</w:t>
+            </w:r>
+            <w:proofErr w:type="spellEnd"/>
+            <w:r>
+              <w:t>__suffix</w:t>
             </w:r>
           </w:p>
         </w:tc>
@@ -701,9 +775,11 @@
             <w:tcW w:w="5382" w:type="dxa"/>
           </w:tcPr>
           <w:p>
+            <w:proofErr w:type="spellStart"/>
             <w:r>
               <w:t>start__date</w:t>
             </w:r>
+            <w:proofErr w:type="spellEnd"/>
           </w:p>
         </w:tc>
         <w:tc>
@@ -728,9 +804,11 @@
             <w:tcW w:w="5382" w:type="dxa"/>
           </w:tcPr>
           <w:p>
+            <w:proofErr w:type="spellStart"/>
             <w:r>
               <w:t>end__date</w:t>
             </w:r>
+            <w:proofErr w:type="spellEnd"/>
           </w:p>
         </w:tc>
         <w:tc>
@@ -803,9 +881,11 @@
             <w:tcW w:w="5382" w:type="dxa"/>
           </w:tcPr>
           <w:p>
+            <w:proofErr w:type="spellStart"/>
             <w:r>
               <w:t>entity__type</w:t>
             </w:r>
+            <w:proofErr w:type="spellEnd"/>
           </w:p>
         </w:tc>
         <w:tc>
@@ -850,9 +930,11 @@
             <w:tcW w:w="5382" w:type="dxa"/>
           </w:tcPr>
           <w:p>
+            <w:proofErr w:type="spellStart"/>
             <w:r>
               <w:t>end__line</w:t>
             </w:r>
+            <w:proofErr w:type="spellEnd"/>
           </w:p>
         </w:tc>
         <w:tc>
@@ -936,9 +1018,11 @@
             <w:tcW w:w="5382" w:type="dxa"/>
           </w:tcPr>
           <w:p>
+            <w:proofErr w:type="spellStart"/>
             <w:r>
               <w:t>certificate__id</w:t>
             </w:r>
+            <w:proofErr w:type="spellEnd"/>
           </w:p>
         </w:tc>
         <w:tc>
@@ -960,9 +1044,11 @@
             <w:tcW w:w="5382" w:type="dxa"/>
           </w:tcPr>
           <w:p>
+            <w:proofErr w:type="spellStart"/>
             <w:r>
               <w:t>certificate__description</w:t>
             </w:r>
+            <w:proofErr w:type="spellEnd"/>
           </w:p>
         </w:tc>
         <w:tc>
@@ -987,9 +1073,11 @@
             <w:tcW w:w="5382" w:type="dxa"/>
           </w:tcPr>
           <w:p>
+            <w:proofErr w:type="spellStart"/>
             <w:r>
               <w:t>start__date</w:t>
             </w:r>
+            <w:proofErr w:type="spellEnd"/>
           </w:p>
         </w:tc>
         <w:tc>
@@ -1011,9 +1099,11 @@
             <w:tcW w:w="5382" w:type="dxa"/>
           </w:tcPr>
           <w:p>
+            <w:proofErr w:type="spellStart"/>
             <w:r>
               <w:t>end__date</w:t>
             </w:r>
+            <w:proofErr w:type="spellEnd"/>
           </w:p>
         </w:tc>
         <w:tc>
@@ -1097,9 +1187,11 @@
             <w:tcW w:w="5382" w:type="dxa"/>
           </w:tcPr>
           <w:p>
+            <w:proofErr w:type="spellStart"/>
             <w:r>
               <w:t>footnote__id</w:t>
             </w:r>
+            <w:proofErr w:type="spellEnd"/>
           </w:p>
         </w:tc>
         <w:tc>
@@ -1121,9 +1213,11 @@
             <w:tcW w:w="5382" w:type="dxa"/>
           </w:tcPr>
           <w:p>
+            <w:proofErr w:type="spellStart"/>
             <w:r>
               <w:t>footnote__description</w:t>
             </w:r>
+            <w:proofErr w:type="spellEnd"/>
           </w:p>
         </w:tc>
         <w:tc>
@@ -1148,9 +1242,11 @@
             <w:tcW w:w="5382" w:type="dxa"/>
           </w:tcPr>
           <w:p>
+            <w:proofErr w:type="spellStart"/>
             <w:r>
               <w:t>start__date</w:t>
             </w:r>
+            <w:proofErr w:type="spellEnd"/>
           </w:p>
         </w:tc>
         <w:tc>
@@ -1172,9 +1268,11 @@
             <w:tcW w:w="5382" w:type="dxa"/>
           </w:tcPr>
           <w:p>
+            <w:proofErr w:type="spellStart"/>
             <w:r>
               <w:t>end__date</w:t>
             </w:r>
+            <w:proofErr w:type="spellEnd"/>
           </w:p>
         </w:tc>
         <w:tc>
@@ -1199,9 +1297,11 @@
             <w:tcW w:w="5382" w:type="dxa"/>
           </w:tcPr>
           <w:p>
+            <w:proofErr w:type="spellStart"/>
             <w:r>
               <w:t>footnote__type</w:t>
             </w:r>
+            <w:proofErr w:type="spellEnd"/>
           </w:p>
         </w:tc>
         <w:tc>
@@ -1309,9 +1409,11 @@
             <w:tcW w:w="5382" w:type="dxa"/>
           </w:tcPr>
           <w:p>
+            <w:proofErr w:type="spellStart"/>
             <w:r>
               <w:t>quota__order__number__id</w:t>
             </w:r>
+            <w:proofErr w:type="spellEnd"/>
           </w:p>
         </w:tc>
         <w:tc>
@@ -1333,9 +1435,11 @@
             <w:tcW w:w="5382" w:type="dxa"/>
           </w:tcPr>
           <w:p>
+            <w:proofErr w:type="spellStart"/>
             <w:r>
               <w:t>definition__start__date</w:t>
             </w:r>
+            <w:proofErr w:type="spellEnd"/>
           </w:p>
         </w:tc>
         <w:tc>
@@ -1360,9 +1464,11 @@
             <w:tcW w:w="5382" w:type="dxa"/>
           </w:tcPr>
           <w:p>
+            <w:proofErr w:type="spellStart"/>
             <w:r>
               <w:t>definition__end__date</w:t>
             </w:r>
+            <w:proofErr w:type="spellEnd"/>
           </w:p>
         </w:tc>
         <w:tc>
@@ -1384,9 +1490,11 @@
             <w:tcW w:w="5382" w:type="dxa"/>
           </w:tcPr>
           <w:p>
+            <w:proofErr w:type="spellStart"/>
             <w:r>
               <w:t>initial__volume</w:t>
             </w:r>
+            <w:proofErr w:type="spellEnd"/>
           </w:p>
         </w:tc>
         <w:tc>
@@ -1435,9 +1543,11 @@
             <w:tcW w:w="5382" w:type="dxa"/>
           </w:tcPr>
           <w:p>
+            <w:proofErr w:type="spellStart"/>
             <w:r>
               <w:t>critical__state</w:t>
             </w:r>
+            <w:proofErr w:type="spellEnd"/>
           </w:p>
         </w:tc>
         <w:tc>
@@ -1462,9 +1572,11 @@
             <w:tcW w:w="5382" w:type="dxa"/>
           </w:tcPr>
           <w:p>
+            <w:proofErr w:type="spellStart"/>
             <w:r>
               <w:t>critical__threshold</w:t>
             </w:r>
+            <w:proofErr w:type="spellEnd"/>
           </w:p>
         </w:tc>
         <w:tc>
@@ -1486,9 +1598,11 @@
             <w:tcW w:w="5382" w:type="dxa"/>
           </w:tcPr>
           <w:p>
+            <w:proofErr w:type="spellStart"/>
             <w:r>
               <w:t>quota__type</w:t>
             </w:r>
+            <w:proofErr w:type="spellEnd"/>
           </w:p>
         </w:tc>
         <w:tc>
@@ -1561,9 +1675,11 @@
             <w:tcW w:w="5382" w:type="dxa"/>
           </w:tcPr>
           <w:p>
+            <w:proofErr w:type="spellStart"/>
             <w:r>
               <w:t>origin__exclusions</w:t>
             </w:r>
+            <w:proofErr w:type="spellEnd"/>
           </w:p>
         </w:tc>
         <w:tc>
@@ -1731,9 +1847,11 @@
             <w:tcW w:w="5382" w:type="dxa"/>
           </w:tcPr>
           <w:p>
+            <w:proofErr w:type="spellStart"/>
             <w:r>
               <w:t>area_type</w:t>
             </w:r>
+            <w:proofErr w:type="spellEnd"/>
           </w:p>
         </w:tc>
         <w:tc>
@@ -1812,6 +1930,636 @@
               <w:t>List of member IDs for country groups</w:t>
             </w:r>
           </w:p>
+        </w:tc>
+      </w:tr>
+    </w:tbl>
+    <w:p/>
+    <w:p>
+      <w:pPr>
+        <w:spacing w:before="0" w:after="0"/>
+        <w:rPr>
+          <w:rFonts w:asciiTheme="majorHAnsi" w:eastAsiaTheme="majorEastAsia" w:hAnsiTheme="majorHAnsi" w:cstheme="majorBidi"/>
+          <w:color w:val="2F5496" w:themeColor="accent1" w:themeShade="BF"/>
+          <w:sz w:val="32"/>
+          <w:szCs w:val="32"/>
+        </w:rPr>
+      </w:pPr>
+      <w:r>
+        <w:br w:type="page"/>
+      </w:r>
+    </w:p>
+    <w:p>
+      <w:pPr>
+        <w:pStyle w:val="Heading1"/>
+      </w:pPr>
+      <w:r>
+        <w:lastRenderedPageBreak/>
+        <w:t>Additional codes</w:t>
+      </w:r>
+    </w:p>
+    <w:p>
+      <w:r>
+        <w:t xml:space="preserve">Contains a sequenced list of all </w:t>
+      </w:r>
+      <w:r>
+        <w:t>additional codes that are active on the release date</w:t>
+      </w:r>
+    </w:p>
+    <w:tbl>
+      <w:tblPr>
+        <w:tblStyle w:val="ListTable3"/>
+        <w:tblW w:w="0" w:type="auto"/>
+        <w:tblLook w:val="00A0" w:firstRow="1" w:lastRow="0" w:firstColumn="1" w:lastColumn="0" w:noHBand="0" w:noVBand="0"/>
+      </w:tblPr>
+      <w:tblGrid>
+        <w:gridCol w:w="3114"/>
+        <w:gridCol w:w="10836"/>
+      </w:tblGrid>
+      <w:tr>
+        <w:trPr>
+          <w:cnfStyle w:val="100000000000" w:firstRow="1" w:lastRow="0" w:firstColumn="0" w:lastColumn="0" w:oddVBand="0" w:evenVBand="0" w:oddHBand="0" w:evenHBand="0" w:firstRowFirstColumn="0" w:firstRowLastColumn="0" w:lastRowFirstColumn="0" w:lastRowLastColumn="0"/>
+          <w:cantSplit/>
+        </w:trPr>
+        <w:tc>
+          <w:tcPr>
+            <w:cnfStyle w:val="001000000100" w:firstRow="0" w:lastRow="0" w:firstColumn="1" w:lastColumn="0" w:oddVBand="0" w:evenVBand="0" w:oddHBand="0" w:evenHBand="0" w:firstRowFirstColumn="1" w:firstRowLastColumn="0" w:lastRowFirstColumn="0" w:lastRowLastColumn="0"/>
+            <w:tcW w:w="3114" w:type="dxa"/>
+          </w:tcPr>
+          <w:p/>
+        </w:tc>
+        <w:tc>
+          <w:tcPr>
+            <w:cnfStyle w:val="000010000000" w:firstRow="0" w:lastRow="0" w:firstColumn="0" w:lastColumn="0" w:oddVBand="1" w:evenVBand="0" w:oddHBand="0" w:evenHBand="0" w:firstRowFirstColumn="0" w:firstRowLastColumn="0" w:lastRowFirstColumn="0" w:lastRowLastColumn="0"/>
+            <w:tcW w:w="10836" w:type="dxa"/>
+          </w:tcPr>
+          <w:p/>
+        </w:tc>
+      </w:tr>
+      <w:tr>
+        <w:trPr>
+          <w:cnfStyle w:val="000000100000" w:firstRow="0" w:lastRow="0" w:firstColumn="0" w:lastColumn="0" w:oddVBand="0" w:evenVBand="0" w:oddHBand="1" w:evenHBand="0" w:firstRowFirstColumn="0" w:firstRowLastColumn="0" w:lastRowFirstColumn="0" w:lastRowLastColumn="0"/>
+          <w:cantSplit/>
+        </w:trPr>
+        <w:tc>
+          <w:tcPr>
+            <w:cnfStyle w:val="001000000000" w:firstRow="0" w:lastRow="0" w:firstColumn="1" w:lastColumn="0" w:oddVBand="0" w:evenVBand="0" w:oddHBand="0" w:evenHBand="0" w:firstRowFirstColumn="0" w:firstRowLastColumn="0" w:lastRowFirstColumn="0" w:lastRowLastColumn="0"/>
+            <w:tcW w:w="3114" w:type="dxa"/>
+          </w:tcPr>
+          <w:p>
+            <w:r>
+              <w:t>additional code</w:t>
+            </w:r>
+          </w:p>
+        </w:tc>
+        <w:tc>
+          <w:tcPr>
+            <w:cnfStyle w:val="000010000000" w:firstRow="0" w:lastRow="0" w:firstColumn="0" w:lastColumn="0" w:oddVBand="1" w:evenVBand="0" w:oddHBand="0" w:evenHBand="0" w:firstRowFirstColumn="0" w:firstRowLastColumn="0" w:lastRowFirstColumn="0" w:lastRowLastColumn="0"/>
+            <w:tcW w:w="10836" w:type="dxa"/>
+          </w:tcPr>
+          <w:p>
+            <w:r>
+              <w:t>The 4-digit additional code</w:t>
+            </w:r>
+          </w:p>
+        </w:tc>
+      </w:tr>
+      <w:tr>
+        <w:trPr>
+          <w:cantSplit/>
+        </w:trPr>
+        <w:tc>
+          <w:tcPr>
+            <w:cnfStyle w:val="001000000000" w:firstRow="0" w:lastRow="0" w:firstColumn="1" w:lastColumn="0" w:oddVBand="0" w:evenVBand="0" w:oddHBand="0" w:evenHBand="0" w:firstRowFirstColumn="0" w:firstRowLastColumn="0" w:lastRowFirstColumn="0" w:lastRowLastColumn="0"/>
+            <w:tcW w:w="3114" w:type="dxa"/>
+          </w:tcPr>
+          <w:p>
+            <w:r>
+              <w:t>description</w:t>
+            </w:r>
+          </w:p>
+        </w:tc>
+        <w:tc>
+          <w:tcPr>
+            <w:cnfStyle w:val="000010000000" w:firstRow="0" w:lastRow="0" w:firstColumn="0" w:lastColumn="0" w:oddVBand="1" w:evenVBand="0" w:oddHBand="0" w:evenHBand="0" w:firstRowFirstColumn="0" w:firstRowLastColumn="0" w:lastRowFirstColumn="0" w:lastRowLastColumn="0"/>
+            <w:tcW w:w="10836" w:type="dxa"/>
+          </w:tcPr>
+          <w:p>
+            <w:r>
+              <w:t xml:space="preserve">The description of the </w:t>
+            </w:r>
+            <w:r>
+              <w:t>additional code</w:t>
+            </w:r>
+          </w:p>
+        </w:tc>
+      </w:tr>
+      <w:tr>
+        <w:trPr>
+          <w:cnfStyle w:val="000000100000" w:firstRow="0" w:lastRow="0" w:firstColumn="0" w:lastColumn="0" w:oddVBand="0" w:evenVBand="0" w:oddHBand="1" w:evenHBand="0" w:firstRowFirstColumn="0" w:firstRowLastColumn="0" w:lastRowFirstColumn="0" w:lastRowLastColumn="0"/>
+          <w:cantSplit/>
+        </w:trPr>
+        <w:tc>
+          <w:tcPr>
+            <w:cnfStyle w:val="001000000000" w:firstRow="0" w:lastRow="0" w:firstColumn="1" w:lastColumn="0" w:oddVBand="0" w:evenVBand="0" w:oddHBand="0" w:evenHBand="0" w:firstRowFirstColumn="0" w:firstRowLastColumn="0" w:lastRowFirstColumn="0" w:lastRowLastColumn="0"/>
+            <w:tcW w:w="3114" w:type="dxa"/>
+          </w:tcPr>
+          <w:p>
+            <w:r>
+              <w:t>start date</w:t>
+            </w:r>
+          </w:p>
+        </w:tc>
+        <w:tc>
+          <w:tcPr>
+            <w:cnfStyle w:val="000010000000" w:firstRow="0" w:lastRow="0" w:firstColumn="0" w:lastColumn="0" w:oddVBand="1" w:evenVBand="0" w:oddHBand="0" w:evenHBand="0" w:firstRowFirstColumn="0" w:firstRowLastColumn="0" w:lastRowFirstColumn="0" w:lastRowLastColumn="0"/>
+            <w:tcW w:w="10836" w:type="dxa"/>
+          </w:tcPr>
+          <w:p>
+            <w:r>
+              <w:t>The validity start date of the additional code</w:t>
+            </w:r>
+          </w:p>
+        </w:tc>
+      </w:tr>
+      <w:tr>
+        <w:trPr>
+          <w:cantSplit/>
+        </w:trPr>
+        <w:tc>
+          <w:tcPr>
+            <w:cnfStyle w:val="001000000000" w:firstRow="0" w:lastRow="0" w:firstColumn="1" w:lastColumn="0" w:oddVBand="0" w:evenVBand="0" w:oddHBand="0" w:evenHBand="0" w:firstRowFirstColumn="0" w:firstRowLastColumn="0" w:lastRowFirstColumn="0" w:lastRowLastColumn="0"/>
+            <w:tcW w:w="3114" w:type="dxa"/>
+          </w:tcPr>
+          <w:p>
+            <w:r>
+              <w:t>end date</w:t>
+            </w:r>
+          </w:p>
+        </w:tc>
+        <w:tc>
+          <w:tcPr>
+            <w:cnfStyle w:val="000010000000" w:firstRow="0" w:lastRow="0" w:firstColumn="0" w:lastColumn="0" w:oddVBand="1" w:evenVBand="0" w:oddHBand="0" w:evenHBand="0" w:firstRowFirstColumn="0" w:firstRowLastColumn="0" w:lastRowFirstColumn="0" w:lastRowLastColumn="0"/>
+            <w:tcW w:w="10836" w:type="dxa"/>
+          </w:tcPr>
+          <w:p>
+            <w:r>
+              <w:t>The validity start date of the additional code</w:t>
+            </w:r>
+            <w:r>
+              <w:t xml:space="preserve"> (will almost always be null)</w:t>
+            </w:r>
+          </w:p>
+        </w:tc>
+      </w:tr>
+      <w:tr>
+        <w:trPr>
+          <w:cnfStyle w:val="000000100000" w:firstRow="0" w:lastRow="0" w:firstColumn="0" w:lastColumn="0" w:oddVBand="0" w:evenVBand="0" w:oddHBand="1" w:evenHBand="0" w:firstRowFirstColumn="0" w:firstRowLastColumn="0" w:lastRowFirstColumn="0" w:lastRowLastColumn="0"/>
+          <w:cantSplit/>
+        </w:trPr>
+        <w:tc>
+          <w:tcPr>
+            <w:cnfStyle w:val="001000000000" w:firstRow="0" w:lastRow="0" w:firstColumn="1" w:lastColumn="0" w:oddVBand="0" w:evenVBand="0" w:oddHBand="0" w:evenHBand="0" w:firstRowFirstColumn="0" w:firstRowLastColumn="0" w:lastRowFirstColumn="0" w:lastRowLastColumn="0"/>
+            <w:tcW w:w="3114" w:type="dxa"/>
+          </w:tcPr>
+          <w:p>
+            <w:r>
+              <w:t>type description</w:t>
+            </w:r>
+          </w:p>
+        </w:tc>
+        <w:tc>
+          <w:tcPr>
+            <w:cnfStyle w:val="000010000000" w:firstRow="0" w:lastRow="0" w:firstColumn="0" w:lastColumn="0" w:oddVBand="1" w:evenVBand="0" w:oddHBand="0" w:evenHBand="0" w:firstRowFirstColumn="0" w:firstRowLastColumn="0" w:lastRowFirstColumn="0" w:lastRowLastColumn="0"/>
+            <w:tcW w:w="10836" w:type="dxa"/>
+          </w:tcPr>
+          <w:p>
+            <w:r>
+              <w:t>A description of the type of the code, as defined by the first of the four characters. The possible options are:</w:t>
+            </w:r>
+          </w:p>
+          <w:tbl>
+            <w:tblPr>
+              <w:tblStyle w:val="ListTable3-Accent3"/>
+              <w:tblW w:w="0" w:type="auto"/>
+              <w:tblLook w:val="00A0" w:firstRow="1" w:lastRow="0" w:firstColumn="1" w:lastColumn="0" w:noHBand="0" w:noVBand="0"/>
+            </w:tblPr>
+            <w:tblGrid>
+              <w:gridCol w:w="1158"/>
+              <w:gridCol w:w="3827"/>
+            </w:tblGrid>
+            <w:tr>
+              <w:trPr>
+                <w:cnfStyle w:val="100000000000" w:firstRow="1" w:lastRow="0" w:firstColumn="0" w:lastColumn="0" w:oddVBand="0" w:evenVBand="0" w:oddHBand="0" w:evenHBand="0" w:firstRowFirstColumn="0" w:firstRowLastColumn="0" w:lastRowFirstColumn="0" w:lastRowLastColumn="0"/>
+              </w:trPr>
+              <w:tc>
+                <w:tcPr>
+                  <w:cnfStyle w:val="001000000100" w:firstRow="0" w:lastRow="0" w:firstColumn="1" w:lastColumn="0" w:oddVBand="0" w:evenVBand="0" w:oddHBand="0" w:evenHBand="0" w:firstRowFirstColumn="1" w:firstRowLastColumn="0" w:lastRowFirstColumn="0" w:lastRowLastColumn="0"/>
+                  <w:tcW w:w="1158" w:type="dxa"/>
+                </w:tcPr>
+                <w:p>
+                  <w:r>
+                    <w:t>Type</w:t>
+                  </w:r>
+                </w:p>
+              </w:tc>
+              <w:tc>
+                <w:tcPr>
+                  <w:cnfStyle w:val="000010000000" w:firstRow="0" w:lastRow="0" w:firstColumn="0" w:lastColumn="0" w:oddVBand="1" w:evenVBand="0" w:oddHBand="0" w:evenHBand="0" w:firstRowFirstColumn="0" w:firstRowLastColumn="0" w:lastRowFirstColumn="0" w:lastRowLastColumn="0"/>
+                  <w:tcW w:w="3827" w:type="dxa"/>
+                </w:tcPr>
+                <w:p>
+                  <w:r>
+                    <w:t>Description</w:t>
+                  </w:r>
+                </w:p>
+              </w:tc>
+            </w:tr>
+            <w:tr>
+              <w:trPr>
+                <w:cnfStyle w:val="000000100000" w:firstRow="0" w:lastRow="0" w:firstColumn="0" w:lastColumn="0" w:oddVBand="0" w:evenVBand="0" w:oddHBand="1" w:evenHBand="0" w:firstRowFirstColumn="0" w:firstRowLastColumn="0" w:lastRowFirstColumn="0" w:lastRowLastColumn="0"/>
+              </w:trPr>
+              <w:tc>
+                <w:tcPr>
+                  <w:cnfStyle w:val="001000000000" w:firstRow="0" w:lastRow="0" w:firstColumn="1" w:lastColumn="0" w:oddVBand="0" w:evenVBand="0" w:oddHBand="0" w:evenHBand="0" w:firstRowFirstColumn="0" w:firstRowLastColumn="0" w:lastRowFirstColumn="0" w:lastRowLastColumn="0"/>
+                  <w:tcW w:w="1158" w:type="dxa"/>
+                </w:tcPr>
+                <w:p>
+                  <w:r>
+                    <w:t>2</w:t>
+                  </w:r>
+                </w:p>
+              </w:tc>
+              <w:tc>
+                <w:tcPr>
+                  <w:cnfStyle w:val="000010000000" w:firstRow="0" w:lastRow="0" w:firstColumn="0" w:lastColumn="0" w:oddVBand="1" w:evenVBand="0" w:oddHBand="0" w:evenHBand="0" w:firstRowFirstColumn="0" w:firstRowLastColumn="0" w:lastRowFirstColumn="0" w:lastRowLastColumn="0"/>
+                  <w:tcW w:w="3827" w:type="dxa"/>
+                </w:tcPr>
+                <w:p>
+                  <w:r>
+                    <w:t>Tariff preference</w:t>
+                  </w:r>
+                </w:p>
+              </w:tc>
+            </w:tr>
+            <w:tr>
+              <w:tc>
+                <w:tcPr>
+                  <w:cnfStyle w:val="001000000000" w:firstRow="0" w:lastRow="0" w:firstColumn="1" w:lastColumn="0" w:oddVBand="0" w:evenVBand="0" w:oddHBand="0" w:evenHBand="0" w:firstRowFirstColumn="0" w:firstRowLastColumn="0" w:lastRowFirstColumn="0" w:lastRowLastColumn="0"/>
+                  <w:tcW w:w="1158" w:type="dxa"/>
+                </w:tcPr>
+                <w:p>
+                  <w:r>
+                    <w:t>3</w:t>
+                  </w:r>
+                </w:p>
+              </w:tc>
+              <w:tc>
+                <w:tcPr>
+                  <w:cnfStyle w:val="000010000000" w:firstRow="0" w:lastRow="0" w:firstColumn="0" w:lastColumn="0" w:oddVBand="1" w:evenVBand="0" w:oddHBand="0" w:evenHBand="0" w:firstRowFirstColumn="0" w:firstRowLastColumn="0" w:lastRowFirstColumn="0" w:lastRowLastColumn="0"/>
+                  <w:tcW w:w="3827" w:type="dxa"/>
+                </w:tcPr>
+                <w:p>
+                  <w:r>
+                    <w:t>Prohibition/Restriction/Surveillance</w:t>
+                  </w:r>
+                </w:p>
+              </w:tc>
+            </w:tr>
+            <w:tr>
+              <w:trPr>
+                <w:cnfStyle w:val="000000100000" w:firstRow="0" w:lastRow="0" w:firstColumn="0" w:lastColumn="0" w:oddVBand="0" w:evenVBand="0" w:oddHBand="1" w:evenHBand="0" w:firstRowFirstColumn="0" w:firstRowLastColumn="0" w:lastRowFirstColumn="0" w:lastRowLastColumn="0"/>
+              </w:trPr>
+              <w:tc>
+                <w:tcPr>
+                  <w:cnfStyle w:val="001000000000" w:firstRow="0" w:lastRow="0" w:firstColumn="1" w:lastColumn="0" w:oddVBand="0" w:evenVBand="0" w:oddHBand="0" w:evenHBand="0" w:firstRowFirstColumn="0" w:firstRowLastColumn="0" w:lastRowFirstColumn="0" w:lastRowLastColumn="0"/>
+                  <w:tcW w:w="1158" w:type="dxa"/>
+                </w:tcPr>
+                <w:p>
+                  <w:r>
+                    <w:t>4</w:t>
+                  </w:r>
+                </w:p>
+              </w:tc>
+              <w:tc>
+                <w:tcPr>
+                  <w:cnfStyle w:val="000010000000" w:firstRow="0" w:lastRow="0" w:firstColumn="0" w:lastColumn="0" w:oddVBand="1" w:evenVBand="0" w:oddHBand="0" w:evenHBand="0" w:firstRowFirstColumn="0" w:firstRowLastColumn="0" w:lastRowFirstColumn="0" w:lastRowLastColumn="0"/>
+                  <w:tcW w:w="3827" w:type="dxa"/>
+                </w:tcPr>
+                <w:p>
+                  <w:r>
+                    <w:t>Restrictions</w:t>
+                  </w:r>
+                </w:p>
+              </w:tc>
+            </w:tr>
+            <w:tr>
+              <w:tc>
+                <w:tcPr>
+                  <w:cnfStyle w:val="001000000000" w:firstRow="0" w:lastRow="0" w:firstColumn="1" w:lastColumn="0" w:oddVBand="0" w:evenVBand="0" w:oddHBand="0" w:evenHBand="0" w:firstRowFirstColumn="0" w:firstRowLastColumn="0" w:lastRowFirstColumn="0" w:lastRowLastColumn="0"/>
+                  <w:tcW w:w="1158" w:type="dxa"/>
+                </w:tcPr>
+                <w:p>
+                  <w:r>
+                    <w:t>6</w:t>
+                  </w:r>
+                </w:p>
+              </w:tc>
+              <w:tc>
+                <w:tcPr>
+                  <w:cnfStyle w:val="000010000000" w:firstRow="0" w:lastRow="0" w:firstColumn="0" w:lastColumn="0" w:oddVBand="1" w:evenVBand="0" w:oddHBand="0" w:evenHBand="0" w:firstRowFirstColumn="0" w:firstRowLastColumn="0" w:lastRowFirstColumn="0" w:lastRowLastColumn="0"/>
+                  <w:tcW w:w="3827" w:type="dxa"/>
+                </w:tcPr>
+                <w:p>
+                  <w:r>
+                    <w:t>Agricultural Tables (non-Meursing)</w:t>
+                  </w:r>
+                </w:p>
+              </w:tc>
+            </w:tr>
+            <w:tr>
+              <w:trPr>
+                <w:cnfStyle w:val="000000100000" w:firstRow="0" w:lastRow="0" w:firstColumn="0" w:lastColumn="0" w:oddVBand="0" w:evenVBand="0" w:oddHBand="1" w:evenHBand="0" w:firstRowFirstColumn="0" w:firstRowLastColumn="0" w:lastRowFirstColumn="0" w:lastRowLastColumn="0"/>
+              </w:trPr>
+              <w:tc>
+                <w:tcPr>
+                  <w:cnfStyle w:val="001000000000" w:firstRow="0" w:lastRow="0" w:firstColumn="1" w:lastColumn="0" w:oddVBand="0" w:evenVBand="0" w:oddHBand="0" w:evenHBand="0" w:firstRowFirstColumn="0" w:firstRowLastColumn="0" w:lastRowFirstColumn="0" w:lastRowLastColumn="0"/>
+                  <w:tcW w:w="1158" w:type="dxa"/>
+                </w:tcPr>
+                <w:p>
+                  <w:r>
+                    <w:t>7</w:t>
+                  </w:r>
+                </w:p>
+              </w:tc>
+              <w:tc>
+                <w:tcPr>
+                  <w:cnfStyle w:val="000010000000" w:firstRow="0" w:lastRow="0" w:firstColumn="0" w:lastColumn="0" w:oddVBand="1" w:evenVBand="0" w:oddHBand="0" w:evenHBand="0" w:firstRowFirstColumn="0" w:firstRowLastColumn="0" w:lastRowFirstColumn="0" w:lastRowLastColumn="0"/>
+                  <w:tcW w:w="3827" w:type="dxa"/>
+                </w:tcPr>
+                <w:p>
+                  <w:r>
+                    <w:t>Agricultural Tables (Meursing)</w:t>
+                  </w:r>
+                </w:p>
+              </w:tc>
+            </w:tr>
+            <w:tr>
+              <w:tc>
+                <w:tcPr>
+                  <w:cnfStyle w:val="001000000000" w:firstRow="0" w:lastRow="0" w:firstColumn="1" w:lastColumn="0" w:oddVBand="0" w:evenVBand="0" w:oddHBand="0" w:evenHBand="0" w:firstRowFirstColumn="0" w:firstRowLastColumn="0" w:lastRowFirstColumn="0" w:lastRowLastColumn="0"/>
+                  <w:tcW w:w="1158" w:type="dxa"/>
+                </w:tcPr>
+                <w:p>
+                  <w:r>
+                    <w:t>8</w:t>
+                  </w:r>
+                </w:p>
+              </w:tc>
+              <w:tc>
+                <w:tcPr>
+                  <w:cnfStyle w:val="000010000000" w:firstRow="0" w:lastRow="0" w:firstColumn="0" w:lastColumn="0" w:oddVBand="1" w:evenVBand="0" w:oddHBand="0" w:evenHBand="0" w:firstRowFirstColumn="0" w:firstRowLastColumn="0" w:lastRowFirstColumn="0" w:lastRowLastColumn="0"/>
+                  <w:tcW w:w="3827" w:type="dxa"/>
+                </w:tcPr>
+                <w:p>
+                  <w:r>
+                    <w:t>Anti-dumping/countervailing</w:t>
+                  </w:r>
+                </w:p>
+              </w:tc>
+            </w:tr>
+            <w:tr>
+              <w:trPr>
+                <w:cnfStyle w:val="000000100000" w:firstRow="0" w:lastRow="0" w:firstColumn="0" w:lastColumn="0" w:oddVBand="0" w:evenVBand="0" w:oddHBand="1" w:evenHBand="0" w:firstRowFirstColumn="0" w:firstRowLastColumn="0" w:lastRowFirstColumn="0" w:lastRowLastColumn="0"/>
+              </w:trPr>
+              <w:tc>
+                <w:tcPr>
+                  <w:cnfStyle w:val="001000000000" w:firstRow="0" w:lastRow="0" w:firstColumn="1" w:lastColumn="0" w:oddVBand="0" w:evenVBand="0" w:oddHBand="0" w:evenHBand="0" w:firstRowFirstColumn="0" w:firstRowLastColumn="0" w:lastRowFirstColumn="0" w:lastRowLastColumn="0"/>
+                  <w:tcW w:w="1158" w:type="dxa"/>
+                </w:tcPr>
+                <w:p>
+                  <w:r>
+                    <w:t>9</w:t>
+                  </w:r>
+                </w:p>
+              </w:tc>
+              <w:tc>
+                <w:tcPr>
+                  <w:cnfStyle w:val="000010000000" w:firstRow="0" w:lastRow="0" w:firstColumn="0" w:lastColumn="0" w:oddVBand="1" w:evenVBand="0" w:oddHBand="0" w:evenHBand="0" w:firstRowFirstColumn="0" w:firstRowLastColumn="0" w:lastRowFirstColumn="0" w:lastRowLastColumn="0"/>
+                  <w:tcW w:w="3827" w:type="dxa"/>
+                </w:tcPr>
+                <w:p>
+                  <w:r>
+                    <w:t>Export Refunds</w:t>
+                  </w:r>
+                </w:p>
+              </w:tc>
+            </w:tr>
+            <w:tr>
+              <w:tc>
+                <w:tcPr>
+                  <w:cnfStyle w:val="001000000000" w:firstRow="0" w:lastRow="0" w:firstColumn="1" w:lastColumn="0" w:oddVBand="0" w:evenVBand="0" w:oddHBand="0" w:evenHBand="0" w:firstRowFirstColumn="0" w:firstRowLastColumn="0" w:lastRowFirstColumn="0" w:lastRowLastColumn="0"/>
+                  <w:tcW w:w="1158" w:type="dxa"/>
+                </w:tcPr>
+                <w:p>
+                  <w:r>
+                    <w:t>A</w:t>
+                  </w:r>
+                </w:p>
+              </w:tc>
+              <w:tc>
+                <w:tcPr>
+                  <w:cnfStyle w:val="000010000000" w:firstRow="0" w:lastRow="0" w:firstColumn="0" w:lastColumn="0" w:oddVBand="1" w:evenVBand="0" w:oddHBand="0" w:evenHBand="0" w:firstRowFirstColumn="0" w:firstRowLastColumn="0" w:lastRowFirstColumn="0" w:lastRowLastColumn="0"/>
+                  <w:tcW w:w="3827" w:type="dxa"/>
+                </w:tcPr>
+                <w:p>
+                  <w:r>
+                    <w:t>Anti-dumping/countervailing</w:t>
+                  </w:r>
+                </w:p>
+              </w:tc>
+            </w:tr>
+            <w:tr>
+              <w:trPr>
+                <w:cnfStyle w:val="000000100000" w:firstRow="0" w:lastRow="0" w:firstColumn="0" w:lastColumn="0" w:oddVBand="0" w:evenVBand="0" w:oddHBand="1" w:evenHBand="0" w:firstRowFirstColumn="0" w:firstRowLastColumn="0" w:lastRowFirstColumn="0" w:lastRowLastColumn="0"/>
+              </w:trPr>
+              <w:tc>
+                <w:tcPr>
+                  <w:cnfStyle w:val="001000000000" w:firstRow="0" w:lastRow="0" w:firstColumn="1" w:lastColumn="0" w:oddVBand="0" w:evenVBand="0" w:oddHBand="0" w:evenHBand="0" w:firstRowFirstColumn="0" w:firstRowLastColumn="0" w:lastRowFirstColumn="0" w:lastRowLastColumn="0"/>
+                  <w:tcW w:w="1158" w:type="dxa"/>
+                </w:tcPr>
+                <w:p>
+                  <w:r>
+                    <w:t>B</w:t>
+                  </w:r>
+                </w:p>
+              </w:tc>
+              <w:tc>
+                <w:tcPr>
+                  <w:cnfStyle w:val="000010000000" w:firstRow="0" w:lastRow="0" w:firstColumn="0" w:lastColumn="0" w:oddVBand="1" w:evenVBand="0" w:oddHBand="0" w:evenHBand="0" w:firstRowFirstColumn="0" w:firstRowLastColumn="0" w:lastRowFirstColumn="0" w:lastRowLastColumn="0"/>
+                  <w:tcW w:w="3827" w:type="dxa"/>
+                </w:tcPr>
+                <w:p>
+                  <w:r>
+                    <w:t>Anti-dumping/countervailing</w:t>
+                  </w:r>
+                </w:p>
+              </w:tc>
+            </w:tr>
+            <w:tr>
+              <w:tc>
+                <w:tcPr>
+                  <w:cnfStyle w:val="001000000000" w:firstRow="0" w:lastRow="0" w:firstColumn="1" w:lastColumn="0" w:oddVBand="0" w:evenVBand="0" w:oddHBand="0" w:evenHBand="0" w:firstRowFirstColumn="0" w:firstRowLastColumn="0" w:lastRowFirstColumn="0" w:lastRowLastColumn="0"/>
+                  <w:tcW w:w="1158" w:type="dxa"/>
+                </w:tcPr>
+                <w:p>
+                  <w:r>
+                    <w:t>C</w:t>
+                  </w:r>
+                </w:p>
+              </w:tc>
+              <w:tc>
+                <w:tcPr>
+                  <w:cnfStyle w:val="000010000000" w:firstRow="0" w:lastRow="0" w:firstColumn="0" w:lastColumn="0" w:oddVBand="1" w:evenVBand="0" w:oddHBand="0" w:evenHBand="0" w:firstRowFirstColumn="0" w:firstRowLastColumn="0" w:lastRowFirstColumn="0" w:lastRowLastColumn="0"/>
+                  <w:tcW w:w="3827" w:type="dxa"/>
+                </w:tcPr>
+                <w:p>
+                  <w:r>
+                    <w:t>Anti-dumping/countervailing</w:t>
+                  </w:r>
+                </w:p>
+              </w:tc>
+            </w:tr>
+            <w:tr>
+              <w:trPr>
+                <w:cnfStyle w:val="000000100000" w:firstRow="0" w:lastRow="0" w:firstColumn="0" w:lastColumn="0" w:oddVBand="0" w:evenVBand="0" w:oddHBand="1" w:evenHBand="0" w:firstRowFirstColumn="0" w:firstRowLastColumn="0" w:lastRowFirstColumn="0" w:lastRowLastColumn="0"/>
+              </w:trPr>
+              <w:tc>
+                <w:tcPr>
+                  <w:cnfStyle w:val="001000000000" w:firstRow="0" w:lastRow="0" w:firstColumn="1" w:lastColumn="0" w:oddVBand="0" w:evenVBand="0" w:oddHBand="0" w:evenHBand="0" w:firstRowFirstColumn="0" w:firstRowLastColumn="0" w:lastRowFirstColumn="0" w:lastRowLastColumn="0"/>
+                  <w:tcW w:w="1158" w:type="dxa"/>
+                </w:tcPr>
+                <w:p>
+                  <w:r>
+                    <w:t>D</w:t>
+                  </w:r>
+                </w:p>
+              </w:tc>
+              <w:tc>
+                <w:tcPr>
+                  <w:cnfStyle w:val="000010000000" w:firstRow="0" w:lastRow="0" w:firstColumn="0" w:lastColumn="0" w:oddVBand="1" w:evenVBand="0" w:oddHBand="0" w:evenHBand="0" w:firstRowFirstColumn="0" w:firstRowLastColumn="0" w:lastRowFirstColumn="0" w:lastRowLastColumn="0"/>
+                  <w:tcW w:w="3827" w:type="dxa"/>
+                </w:tcPr>
+                <w:p>
+                  <w:r>
+                    <w:t>Dual Use</w:t>
+                  </w:r>
+                </w:p>
+              </w:tc>
+            </w:tr>
+            <w:tr>
+              <w:tc>
+                <w:tcPr>
+                  <w:cnfStyle w:val="001000000000" w:firstRow="0" w:lastRow="0" w:firstColumn="1" w:lastColumn="0" w:oddVBand="0" w:evenVBand="0" w:oddHBand="0" w:evenHBand="0" w:firstRowFirstColumn="0" w:firstRowLastColumn="0" w:lastRowFirstColumn="0" w:lastRowLastColumn="0"/>
+                  <w:tcW w:w="1158" w:type="dxa"/>
+                </w:tcPr>
+                <w:p>
+                  <w:r>
+                    <w:t>F</w:t>
+                  </w:r>
+                </w:p>
+              </w:tc>
+              <w:tc>
+                <w:tcPr>
+                  <w:cnfStyle w:val="000010000000" w:firstRow="0" w:lastRow="0" w:firstColumn="0" w:lastColumn="0" w:oddVBand="1" w:evenVBand="0" w:oddHBand="0" w:evenHBand="0" w:firstRowFirstColumn="0" w:firstRowLastColumn="0" w:lastRowFirstColumn="0" w:lastRowLastColumn="0"/>
+                  <w:tcW w:w="3827" w:type="dxa"/>
+                </w:tcPr>
+                <w:p>
+                  <w:r>
+                    <w:t>Reference prices fishery products</w:t>
+                  </w:r>
+                </w:p>
+              </w:tc>
+            </w:tr>
+            <w:tr>
+              <w:trPr>
+                <w:cnfStyle w:val="000000100000" w:firstRow="0" w:lastRow="0" w:firstColumn="0" w:lastColumn="0" w:oddVBand="0" w:evenVBand="0" w:oddHBand="1" w:evenHBand="0" w:firstRowFirstColumn="0" w:firstRowLastColumn="0" w:lastRowFirstColumn="0" w:lastRowLastColumn="0"/>
+              </w:trPr>
+              <w:tc>
+                <w:tcPr>
+                  <w:cnfStyle w:val="001000000000" w:firstRow="0" w:lastRow="0" w:firstColumn="1" w:lastColumn="0" w:oddVBand="0" w:evenVBand="0" w:oddHBand="0" w:evenHBand="0" w:firstRowFirstColumn="0" w:firstRowLastColumn="0" w:lastRowFirstColumn="0" w:lastRowLastColumn="0"/>
+                  <w:tcW w:w="1158" w:type="dxa"/>
+                </w:tcPr>
+                <w:p>
+                  <w:r>
+                    <w:t>P</w:t>
+                  </w:r>
+                </w:p>
+              </w:tc>
+              <w:tc>
+                <w:tcPr>
+                  <w:cnfStyle w:val="000010000000" w:firstRow="0" w:lastRow="0" w:firstColumn="0" w:lastColumn="0" w:oddVBand="1" w:evenVBand="0" w:oddHBand="0" w:evenHBand="0" w:firstRowFirstColumn="0" w:firstRowLastColumn="0" w:lastRowFirstColumn="0" w:lastRowLastColumn="0"/>
+                  <w:tcW w:w="3827" w:type="dxa"/>
+                </w:tcPr>
+                <w:p>
+                  <w:r>
+                    <w:t>Refund for basic products</w:t>
+                  </w:r>
+                </w:p>
+              </w:tc>
+            </w:tr>
+            <w:tr>
+              <w:tc>
+                <w:tcPr>
+                  <w:cnfStyle w:val="001000000000" w:firstRow="0" w:lastRow="0" w:firstColumn="1" w:lastColumn="0" w:oddVBand="0" w:evenVBand="0" w:oddHBand="0" w:evenHBand="0" w:firstRowFirstColumn="0" w:firstRowLastColumn="0" w:lastRowFirstColumn="0" w:lastRowLastColumn="0"/>
+                  <w:tcW w:w="1158" w:type="dxa"/>
+                </w:tcPr>
+                <w:p>
+                  <w:r>
+                    <w:t>V</w:t>
+                  </w:r>
+                </w:p>
+              </w:tc>
+              <w:tc>
+                <w:tcPr>
+                  <w:cnfStyle w:val="000010000000" w:firstRow="0" w:lastRow="0" w:firstColumn="0" w:lastColumn="0" w:oddVBand="1" w:evenVBand="0" w:oddHBand="0" w:evenHBand="0" w:firstRowFirstColumn="0" w:firstRowLastColumn="0" w:lastRowFirstColumn="0" w:lastRowLastColumn="0"/>
+                  <w:tcW w:w="3827" w:type="dxa"/>
+                </w:tcPr>
+                <w:p>
+                  <w:r>
+                    <w:t>VAT</w:t>
+                  </w:r>
+                </w:p>
+              </w:tc>
+            </w:tr>
+            <w:tr>
+              <w:trPr>
+                <w:cnfStyle w:val="000000100000" w:firstRow="0" w:lastRow="0" w:firstColumn="0" w:lastColumn="0" w:oddVBand="0" w:evenVBand="0" w:oddHBand="1" w:evenHBand="0" w:firstRowFirstColumn="0" w:firstRowLastColumn="0" w:lastRowFirstColumn="0" w:lastRowLastColumn="0"/>
+              </w:trPr>
+              <w:tc>
+                <w:tcPr>
+                  <w:cnfStyle w:val="001000000000" w:firstRow="0" w:lastRow="0" w:firstColumn="1" w:lastColumn="0" w:oddVBand="0" w:evenVBand="0" w:oddHBand="0" w:evenHBand="0" w:firstRowFirstColumn="0" w:firstRowLastColumn="0" w:lastRowFirstColumn="0" w:lastRowLastColumn="0"/>
+                  <w:tcW w:w="1158" w:type="dxa"/>
+                </w:tcPr>
+                <w:p>
+                  <w:r>
+                    <w:t>X</w:t>
+                  </w:r>
+                </w:p>
+              </w:tc>
+              <w:tc>
+                <w:tcPr>
+                  <w:cnfStyle w:val="000010000000" w:firstRow="0" w:lastRow="0" w:firstColumn="0" w:lastColumn="0" w:oddVBand="1" w:evenVBand="0" w:oddHBand="0" w:evenHBand="0" w:firstRowFirstColumn="0" w:firstRowLastColumn="0" w:lastRowFirstColumn="0" w:lastRowLastColumn="0"/>
+                  <w:tcW w:w="3827" w:type="dxa"/>
+                </w:tcPr>
+                <w:p>
+                  <w:r>
+                    <w:t>EXCISE</w:t>
+                  </w:r>
+                </w:p>
+              </w:tc>
+            </w:tr>
+          </w:tbl>
+          <w:p/>
         </w:tc>
       </w:tr>
     </w:tbl>
@@ -1829,7 +2577,7 @@
 </file>
 
 <file path=word/endnotes.xml><?xml version="1.0" encoding="utf-8"?>
-<w:endnotes xmlns:wpc="http://schemas.microsoft.com/office/word/2010/wordprocessingCanvas" xmlns:cx="http://schemas.microsoft.com/office/drawing/2014/chartex" xmlns:cx1="http://schemas.microsoft.com/office/drawing/2015/9/8/chartex" xmlns:cx2="http://schemas.microsoft.com/office/drawing/2015/10/21/chartex" xmlns:cx3="http://schemas.microsoft.com/office/drawing/2016/5/9/chartex" xmlns:cx4="http://schemas.microsoft.com/office/drawing/2016/5/10/chartex" xmlns:cx5="http://schemas.microsoft.com/office/drawing/2016/5/11/chartex" xmlns:cx6="http://schemas.microsoft.com/office/drawing/2016/5/12/chartex" xmlns:cx7="http://schemas.microsoft.com/office/drawing/2016/5/13/chartex" xmlns:cx8="http://schemas.microsoft.com/office/drawing/2016/5/14/chartex" xmlns:mc="http://schemas.openxmlformats.org/markup-compatibility/2006" xmlns:aink="http://schemas.microsoft.com/office/drawing/2016/ink" xmlns:am3d="http://schemas.microsoft.com/office/drawing/2017/model3d" xmlns:o="urn:schemas-microsoft-com:office:office" xmlns:r="http://schemas.openxmlformats.org/officeDocument/2006/relationships" xmlns:m="http://schemas.openxmlformats.org/officeDocument/2006/math" xmlns:v="urn:schemas-microsoft-com:vml" xmlns:wp14="http://schemas.microsoft.com/office/word/2010/wordprocessingDrawing" xmlns:wp="http://schemas.openxmlformats.org/drawingml/2006/wordprocessingDrawing" xmlns:w10="urn:schemas-microsoft-com:office:word" xmlns:w="http://schemas.openxmlformats.org/wordprocessingml/2006/main" xmlns:w14="http://schemas.microsoft.com/office/word/2010/wordml" xmlns:w15="http://schemas.microsoft.com/office/word/2012/wordml" xmlns:w16cex="http://schemas.microsoft.com/office/word/2018/wordml/cex" xmlns:w16cid="http://schemas.microsoft.com/office/word/2016/wordml/cid" xmlns:w16="http://schemas.microsoft.com/office/word/2018/wordml" xmlns:w16se="http://schemas.microsoft.com/office/word/2015/wordml/symex" xmlns:wpg="http://schemas.microsoft.com/office/word/2010/wordprocessingGroup" xmlns:wpi="http://schemas.microsoft.com/office/word/2010/wordprocessingInk" xmlns:wne="http://schemas.microsoft.com/office/word/2006/wordml" xmlns:wps="http://schemas.microsoft.com/office/word/2010/wordprocessingShape" mc:Ignorable="w14 w15 w16se w16cid w16 w16cex wp14">
+<w:endnotes xmlns:wpc="http://schemas.microsoft.com/office/word/2010/wordprocessingCanvas" xmlns:cx="http://schemas.microsoft.com/office/drawing/2014/chartex" xmlns:cx1="http://schemas.microsoft.com/office/drawing/2015/9/8/chartex" xmlns:cx2="http://schemas.microsoft.com/office/drawing/2015/10/21/chartex" xmlns:cx3="http://schemas.microsoft.com/office/drawing/2016/5/9/chartex" xmlns:cx4="http://schemas.microsoft.com/office/drawing/2016/5/10/chartex" xmlns:cx5="http://schemas.microsoft.com/office/drawing/2016/5/11/chartex" xmlns:cx6="http://schemas.microsoft.com/office/drawing/2016/5/12/chartex" xmlns:cx7="http://schemas.microsoft.com/office/drawing/2016/5/13/chartex" xmlns:cx8="http://schemas.microsoft.com/office/drawing/2016/5/14/chartex" xmlns:mc="http://schemas.openxmlformats.org/markup-compatibility/2006" xmlns:aink="http://schemas.microsoft.com/office/drawing/2016/ink" xmlns:am3d="http://schemas.microsoft.com/office/drawing/2017/model3d" xmlns:o="urn:schemas-microsoft-com:office:office" xmlns:oel="http://schemas.microsoft.com/office/2019/extlst" xmlns:r="http://schemas.openxmlformats.org/officeDocument/2006/relationships" xmlns:m="http://schemas.openxmlformats.org/officeDocument/2006/math" xmlns:v="urn:schemas-microsoft-com:vml" xmlns:wp14="http://schemas.microsoft.com/office/word/2010/wordprocessingDrawing" xmlns:wp="http://schemas.openxmlformats.org/drawingml/2006/wordprocessingDrawing" xmlns:w10="urn:schemas-microsoft-com:office:word" xmlns:w="http://schemas.openxmlformats.org/wordprocessingml/2006/main" xmlns:w14="http://schemas.microsoft.com/office/word/2010/wordml" xmlns:w15="http://schemas.microsoft.com/office/word/2012/wordml" xmlns:w16cex="http://schemas.microsoft.com/office/word/2018/wordml/cex" xmlns:w16cid="http://schemas.microsoft.com/office/word/2016/wordml/cid" xmlns:w16="http://schemas.microsoft.com/office/word/2018/wordml" xmlns:w16sdtdh="http://schemas.microsoft.com/office/word/2020/wordml/sdtdatahash" xmlns:w16se="http://schemas.microsoft.com/office/word/2015/wordml/symex" xmlns:wpg="http://schemas.microsoft.com/office/word/2010/wordprocessingGroup" xmlns:wpi="http://schemas.microsoft.com/office/word/2010/wordprocessingInk" xmlns:wne="http://schemas.microsoft.com/office/word/2006/wordml" xmlns:wps="http://schemas.microsoft.com/office/word/2010/wordprocessingShape" mc:Ignorable="w14 w15 w16se w16cid w16 w16cex w16sdtdh wp14">
   <w:endnote w:type="separator" w:id="-1">
     <w:p>
       <w:pPr>
@@ -1854,7 +2602,7 @@
 </file>
 
 <file path=word/footer1.xml><?xml version="1.0" encoding="utf-8"?>
-<w:ftr xmlns:wpc="http://schemas.microsoft.com/office/word/2010/wordprocessingCanvas" xmlns:cx="http://schemas.microsoft.com/office/drawing/2014/chartex" xmlns:cx1="http://schemas.microsoft.com/office/drawing/2015/9/8/chartex" xmlns:cx2="http://schemas.microsoft.com/office/drawing/2015/10/21/chartex" xmlns:cx3="http://schemas.microsoft.com/office/drawing/2016/5/9/chartex" xmlns:cx4="http://schemas.microsoft.com/office/drawing/2016/5/10/chartex" xmlns:cx5="http://schemas.microsoft.com/office/drawing/2016/5/11/chartex" xmlns:cx6="http://schemas.microsoft.com/office/drawing/2016/5/12/chartex" xmlns:cx7="http://schemas.microsoft.com/office/drawing/2016/5/13/chartex" xmlns:cx8="http://schemas.microsoft.com/office/drawing/2016/5/14/chartex" xmlns:mc="http://schemas.openxmlformats.org/markup-compatibility/2006" xmlns:aink="http://schemas.microsoft.com/office/drawing/2016/ink" xmlns:am3d="http://schemas.microsoft.com/office/drawing/2017/model3d" xmlns:o="urn:schemas-microsoft-com:office:office" xmlns:r="http://schemas.openxmlformats.org/officeDocument/2006/relationships" xmlns:m="http://schemas.openxmlformats.org/officeDocument/2006/math" xmlns:v="urn:schemas-microsoft-com:vml" xmlns:wp14="http://schemas.microsoft.com/office/word/2010/wordprocessingDrawing" xmlns:wp="http://schemas.openxmlformats.org/drawingml/2006/wordprocessingDrawing" xmlns:w10="urn:schemas-microsoft-com:office:word" xmlns:w="http://schemas.openxmlformats.org/wordprocessingml/2006/main" xmlns:w14="http://schemas.microsoft.com/office/word/2010/wordml" xmlns:w15="http://schemas.microsoft.com/office/word/2012/wordml" xmlns:w16cex="http://schemas.microsoft.com/office/word/2018/wordml/cex" xmlns:w16cid="http://schemas.microsoft.com/office/word/2016/wordml/cid" xmlns:w16="http://schemas.microsoft.com/office/word/2018/wordml" xmlns:w16se="http://schemas.microsoft.com/office/word/2015/wordml/symex" xmlns:wpg="http://schemas.microsoft.com/office/word/2010/wordprocessingGroup" xmlns:wpi="http://schemas.microsoft.com/office/word/2010/wordprocessingInk" xmlns:wne="http://schemas.microsoft.com/office/word/2006/wordml" xmlns:wps="http://schemas.microsoft.com/office/word/2010/wordprocessingShape" mc:Ignorable="w14 w15 w16se w16cid w16 w16cex wp14">
+<w:ftr xmlns:wpc="http://schemas.microsoft.com/office/word/2010/wordprocessingCanvas" xmlns:cx="http://schemas.microsoft.com/office/drawing/2014/chartex" xmlns:cx1="http://schemas.microsoft.com/office/drawing/2015/9/8/chartex" xmlns:cx2="http://schemas.microsoft.com/office/drawing/2015/10/21/chartex" xmlns:cx3="http://schemas.microsoft.com/office/drawing/2016/5/9/chartex" xmlns:cx4="http://schemas.microsoft.com/office/drawing/2016/5/10/chartex" xmlns:cx5="http://schemas.microsoft.com/office/drawing/2016/5/11/chartex" xmlns:cx6="http://schemas.microsoft.com/office/drawing/2016/5/12/chartex" xmlns:cx7="http://schemas.microsoft.com/office/drawing/2016/5/13/chartex" xmlns:cx8="http://schemas.microsoft.com/office/drawing/2016/5/14/chartex" xmlns:mc="http://schemas.openxmlformats.org/markup-compatibility/2006" xmlns:aink="http://schemas.microsoft.com/office/drawing/2016/ink" xmlns:am3d="http://schemas.microsoft.com/office/drawing/2017/model3d" xmlns:o="urn:schemas-microsoft-com:office:office" xmlns:oel="http://schemas.microsoft.com/office/2019/extlst" xmlns:r="http://schemas.openxmlformats.org/officeDocument/2006/relationships" xmlns:m="http://schemas.openxmlformats.org/officeDocument/2006/math" xmlns:v="urn:schemas-microsoft-com:vml" xmlns:wp14="http://schemas.microsoft.com/office/word/2010/wordprocessingDrawing" xmlns:wp="http://schemas.openxmlformats.org/drawingml/2006/wordprocessingDrawing" xmlns:w10="urn:schemas-microsoft-com:office:word" xmlns:w="http://schemas.openxmlformats.org/wordprocessingml/2006/main" xmlns:w14="http://schemas.microsoft.com/office/word/2010/wordml" xmlns:w15="http://schemas.microsoft.com/office/word/2012/wordml" xmlns:w16cex="http://schemas.microsoft.com/office/word/2018/wordml/cex" xmlns:w16cid="http://schemas.microsoft.com/office/word/2016/wordml/cid" xmlns:w16="http://schemas.microsoft.com/office/word/2018/wordml" xmlns:w16sdtdh="http://schemas.microsoft.com/office/word/2020/wordml/sdtdatahash" xmlns:w16se="http://schemas.microsoft.com/office/word/2015/wordml/symex" xmlns:wpg="http://schemas.microsoft.com/office/word/2010/wordprocessingGroup" xmlns:wpi="http://schemas.microsoft.com/office/word/2010/wordprocessingInk" xmlns:wne="http://schemas.microsoft.com/office/word/2006/wordml" xmlns:wps="http://schemas.microsoft.com/office/word/2010/wordprocessingShape" mc:Ignorable="w14 w15 w16se w16cid w16 w16cex w16sdtdh wp14">
   <w:p>
     <w:pPr>
       <w:pStyle w:val="Footer"/>
@@ -1894,33 +2642,20 @@
     <w:r>
       <w:t xml:space="preserve"> of </w:t>
     </w:r>
-    <w:r>
-      <w:fldChar w:fldCharType="begin"/>
-    </w:r>
-    <w:r>
-      <w:instrText xml:space="preserve"> NUMPAGES  \* MERGEFORMAT </w:instrText>
-    </w:r>
-    <w:r>
-      <w:fldChar w:fldCharType="separate"/>
-    </w:r>
-    <w:r>
-      <w:rPr>
-        <w:noProof/>
-      </w:rPr>
-      <w:t>6</w:t>
-    </w:r>
-    <w:r>
-      <w:rPr>
-        <w:noProof/>
-      </w:rPr>
-      <w:fldChar w:fldCharType="end"/>
-    </w:r>
+    <w:fldSimple w:instr=" NUMPAGES  \* MERGEFORMAT ">
+      <w:r>
+        <w:rPr>
+          <w:noProof/>
+        </w:rPr>
+        <w:t>6</w:t>
+      </w:r>
+    </w:fldSimple>
   </w:p>
 </w:ftr>
 </file>
 
 <file path=word/footnotes.xml><?xml version="1.0" encoding="utf-8"?>
-<w:footnotes xmlns:wpc="http://schemas.microsoft.com/office/word/2010/wordprocessingCanvas" xmlns:cx="http://schemas.microsoft.com/office/drawing/2014/chartex" xmlns:cx1="http://schemas.microsoft.com/office/drawing/2015/9/8/chartex" xmlns:cx2="http://schemas.microsoft.com/office/drawing/2015/10/21/chartex" xmlns:cx3="http://schemas.microsoft.com/office/drawing/2016/5/9/chartex" xmlns:cx4="http://schemas.microsoft.com/office/drawing/2016/5/10/chartex" xmlns:cx5="http://schemas.microsoft.com/office/drawing/2016/5/11/chartex" xmlns:cx6="http://schemas.microsoft.com/office/drawing/2016/5/12/chartex" xmlns:cx7="http://schemas.microsoft.com/office/drawing/2016/5/13/chartex" xmlns:cx8="http://schemas.microsoft.com/office/drawing/2016/5/14/chartex" xmlns:mc="http://schemas.openxmlformats.org/markup-compatibility/2006" xmlns:aink="http://schemas.microsoft.com/office/drawing/2016/ink" xmlns:am3d="http://schemas.microsoft.com/office/drawing/2017/model3d" xmlns:o="urn:schemas-microsoft-com:office:office" xmlns:r="http://schemas.openxmlformats.org/officeDocument/2006/relationships" xmlns:m="http://schemas.openxmlformats.org/officeDocument/2006/math" xmlns:v="urn:schemas-microsoft-com:vml" xmlns:wp14="http://schemas.microsoft.com/office/word/2010/wordprocessingDrawing" xmlns:wp="http://schemas.openxmlformats.org/drawingml/2006/wordprocessingDrawing" xmlns:w10="urn:schemas-microsoft-com:office:word" xmlns:w="http://schemas.openxmlformats.org/wordprocessingml/2006/main" xmlns:w14="http://schemas.microsoft.com/office/word/2010/wordml" xmlns:w15="http://schemas.microsoft.com/office/word/2012/wordml" xmlns:w16cex="http://schemas.microsoft.com/office/word/2018/wordml/cex" xmlns:w16cid="http://schemas.microsoft.com/office/word/2016/wordml/cid" xmlns:w16="http://schemas.microsoft.com/office/word/2018/wordml" xmlns:w16se="http://schemas.microsoft.com/office/word/2015/wordml/symex" xmlns:wpg="http://schemas.microsoft.com/office/word/2010/wordprocessingGroup" xmlns:wpi="http://schemas.microsoft.com/office/word/2010/wordprocessingInk" xmlns:wne="http://schemas.microsoft.com/office/word/2006/wordml" xmlns:wps="http://schemas.microsoft.com/office/word/2010/wordprocessingShape" mc:Ignorable="w14 w15 w16se w16cid w16 w16cex wp14">
+<w:footnotes xmlns:wpc="http://schemas.microsoft.com/office/word/2010/wordprocessingCanvas" xmlns:cx="http://schemas.microsoft.com/office/drawing/2014/chartex" xmlns:cx1="http://schemas.microsoft.com/office/drawing/2015/9/8/chartex" xmlns:cx2="http://schemas.microsoft.com/office/drawing/2015/10/21/chartex" xmlns:cx3="http://schemas.microsoft.com/office/drawing/2016/5/9/chartex" xmlns:cx4="http://schemas.microsoft.com/office/drawing/2016/5/10/chartex" xmlns:cx5="http://schemas.microsoft.com/office/drawing/2016/5/11/chartex" xmlns:cx6="http://schemas.microsoft.com/office/drawing/2016/5/12/chartex" xmlns:cx7="http://schemas.microsoft.com/office/drawing/2016/5/13/chartex" xmlns:cx8="http://schemas.microsoft.com/office/drawing/2016/5/14/chartex" xmlns:mc="http://schemas.openxmlformats.org/markup-compatibility/2006" xmlns:aink="http://schemas.microsoft.com/office/drawing/2016/ink" xmlns:am3d="http://schemas.microsoft.com/office/drawing/2017/model3d" xmlns:o="urn:schemas-microsoft-com:office:office" xmlns:oel="http://schemas.microsoft.com/office/2019/extlst" xmlns:r="http://schemas.openxmlformats.org/officeDocument/2006/relationships" xmlns:m="http://schemas.openxmlformats.org/officeDocument/2006/math" xmlns:v="urn:schemas-microsoft-com:vml" xmlns:wp14="http://schemas.microsoft.com/office/word/2010/wordprocessingDrawing" xmlns:wp="http://schemas.openxmlformats.org/drawingml/2006/wordprocessingDrawing" xmlns:w10="urn:schemas-microsoft-com:office:word" xmlns:w="http://schemas.openxmlformats.org/wordprocessingml/2006/main" xmlns:w14="http://schemas.microsoft.com/office/word/2010/wordml" xmlns:w15="http://schemas.microsoft.com/office/word/2012/wordml" xmlns:w16cex="http://schemas.microsoft.com/office/word/2018/wordml/cex" xmlns:w16cid="http://schemas.microsoft.com/office/word/2016/wordml/cid" xmlns:w16="http://schemas.microsoft.com/office/word/2018/wordml" xmlns:w16sdtdh="http://schemas.microsoft.com/office/word/2020/wordml/sdtdatahash" xmlns:w16se="http://schemas.microsoft.com/office/word/2015/wordml/symex" xmlns:wpg="http://schemas.microsoft.com/office/word/2010/wordprocessingGroup" xmlns:wpi="http://schemas.microsoft.com/office/word/2010/wordprocessingInk" xmlns:wne="http://schemas.microsoft.com/office/word/2006/wordml" xmlns:wps="http://schemas.microsoft.com/office/word/2010/wordprocessingShape" mc:Ignorable="w14 w15 w16se w16cid w16 w16cex w16sdtdh wp14">
   <w:footnote w:type="separator" w:id="-1">
     <w:p>
       <w:pPr>
@@ -1945,7 +2680,7 @@
 </file>
 
 <file path=word/header1.xml><?xml version="1.0" encoding="utf-8"?>
-<w:hdr xmlns:wpc="http://schemas.microsoft.com/office/word/2010/wordprocessingCanvas" xmlns:cx="http://schemas.microsoft.com/office/drawing/2014/chartex" xmlns:cx1="http://schemas.microsoft.com/office/drawing/2015/9/8/chartex" xmlns:cx2="http://schemas.microsoft.com/office/drawing/2015/10/21/chartex" xmlns:cx3="http://schemas.microsoft.com/office/drawing/2016/5/9/chartex" xmlns:cx4="http://schemas.microsoft.com/office/drawing/2016/5/10/chartex" xmlns:cx5="http://schemas.microsoft.com/office/drawing/2016/5/11/chartex" xmlns:cx6="http://schemas.microsoft.com/office/drawing/2016/5/12/chartex" xmlns:cx7="http://schemas.microsoft.com/office/drawing/2016/5/13/chartex" xmlns:cx8="http://schemas.microsoft.com/office/drawing/2016/5/14/chartex" xmlns:mc="http://schemas.openxmlformats.org/markup-compatibility/2006" xmlns:aink="http://schemas.microsoft.com/office/drawing/2016/ink" xmlns:am3d="http://schemas.microsoft.com/office/drawing/2017/model3d" xmlns:o="urn:schemas-microsoft-com:office:office" xmlns:r="http://schemas.openxmlformats.org/officeDocument/2006/relationships" xmlns:m="http://schemas.openxmlformats.org/officeDocument/2006/math" xmlns:v="urn:schemas-microsoft-com:vml" xmlns:wp14="http://schemas.microsoft.com/office/word/2010/wordprocessingDrawing" xmlns:wp="http://schemas.openxmlformats.org/drawingml/2006/wordprocessingDrawing" xmlns:w10="urn:schemas-microsoft-com:office:word" xmlns:w="http://schemas.openxmlformats.org/wordprocessingml/2006/main" xmlns:w14="http://schemas.microsoft.com/office/word/2010/wordml" xmlns:w15="http://schemas.microsoft.com/office/word/2012/wordml" xmlns:w16cex="http://schemas.microsoft.com/office/word/2018/wordml/cex" xmlns:w16cid="http://schemas.microsoft.com/office/word/2016/wordml/cid" xmlns:w16="http://schemas.microsoft.com/office/word/2018/wordml" xmlns:w16se="http://schemas.microsoft.com/office/word/2015/wordml/symex" xmlns:wpg="http://schemas.microsoft.com/office/word/2010/wordprocessingGroup" xmlns:wpi="http://schemas.microsoft.com/office/word/2010/wordprocessingInk" xmlns:wne="http://schemas.microsoft.com/office/word/2006/wordml" xmlns:wps="http://schemas.microsoft.com/office/word/2010/wordprocessingShape" mc:Ignorable="w14 w15 w16se w16cid w16 w16cex wp14">
+<w:hdr xmlns:wpc="http://schemas.microsoft.com/office/word/2010/wordprocessingCanvas" xmlns:cx="http://schemas.microsoft.com/office/drawing/2014/chartex" xmlns:cx1="http://schemas.microsoft.com/office/drawing/2015/9/8/chartex" xmlns:cx2="http://schemas.microsoft.com/office/drawing/2015/10/21/chartex" xmlns:cx3="http://schemas.microsoft.com/office/drawing/2016/5/9/chartex" xmlns:cx4="http://schemas.microsoft.com/office/drawing/2016/5/10/chartex" xmlns:cx5="http://schemas.microsoft.com/office/drawing/2016/5/11/chartex" xmlns:cx6="http://schemas.microsoft.com/office/drawing/2016/5/12/chartex" xmlns:cx7="http://schemas.microsoft.com/office/drawing/2016/5/13/chartex" xmlns:cx8="http://schemas.microsoft.com/office/drawing/2016/5/14/chartex" xmlns:mc="http://schemas.openxmlformats.org/markup-compatibility/2006" xmlns:aink="http://schemas.microsoft.com/office/drawing/2016/ink" xmlns:am3d="http://schemas.microsoft.com/office/drawing/2017/model3d" xmlns:o="urn:schemas-microsoft-com:office:office" xmlns:oel="http://schemas.microsoft.com/office/2019/extlst" xmlns:r="http://schemas.openxmlformats.org/officeDocument/2006/relationships" xmlns:m="http://schemas.openxmlformats.org/officeDocument/2006/math" xmlns:v="urn:schemas-microsoft-com:vml" xmlns:wp14="http://schemas.microsoft.com/office/word/2010/wordprocessingDrawing" xmlns:wp="http://schemas.openxmlformats.org/drawingml/2006/wordprocessingDrawing" xmlns:w10="urn:schemas-microsoft-com:office:word" xmlns:w="http://schemas.openxmlformats.org/wordprocessingml/2006/main" xmlns:w14="http://schemas.microsoft.com/office/word/2010/wordml" xmlns:w15="http://schemas.microsoft.com/office/word/2012/wordml" xmlns:w16cex="http://schemas.microsoft.com/office/word/2018/wordml/cex" xmlns:w16cid="http://schemas.microsoft.com/office/word/2016/wordml/cid" xmlns:w16="http://schemas.microsoft.com/office/word/2018/wordml" xmlns:w16sdtdh="http://schemas.microsoft.com/office/word/2020/wordml/sdtdatahash" xmlns:w16se="http://schemas.microsoft.com/office/word/2015/wordml/symex" xmlns:wpg="http://schemas.microsoft.com/office/word/2010/wordprocessingGroup" xmlns:wpi="http://schemas.microsoft.com/office/word/2010/wordprocessingInk" xmlns:wne="http://schemas.microsoft.com/office/word/2006/wordml" xmlns:wps="http://schemas.microsoft.com/office/word/2010/wordprocessingShape" mc:Ignorable="w14 w15 w16se w16cid w16 w16cex w16sdtdh wp14">
   <w:p>
     <w:pPr>
       <w:pStyle w:val="Header"/>
@@ -2044,7 +2779,7 @@
 </file>
 
 <file path=word/numbering.xml><?xml version="1.0" encoding="utf-8"?>
-<w:numbering xmlns:wpc="http://schemas.microsoft.com/office/word/2010/wordprocessingCanvas" xmlns:cx="http://schemas.microsoft.com/office/drawing/2014/chartex" xmlns:cx1="http://schemas.microsoft.com/office/drawing/2015/9/8/chartex" xmlns:cx2="http://schemas.microsoft.com/office/drawing/2015/10/21/chartex" xmlns:cx3="http://schemas.microsoft.com/office/drawing/2016/5/9/chartex" xmlns:cx4="http://schemas.microsoft.com/office/drawing/2016/5/10/chartex" xmlns:cx5="http://schemas.microsoft.com/office/drawing/2016/5/11/chartex" xmlns:cx6="http://schemas.microsoft.com/office/drawing/2016/5/12/chartex" xmlns:cx7="http://schemas.microsoft.com/office/drawing/2016/5/13/chartex" xmlns:cx8="http://schemas.microsoft.com/office/drawing/2016/5/14/chartex" xmlns:mc="http://schemas.openxmlformats.org/markup-compatibility/2006" xmlns:aink="http://schemas.microsoft.com/office/drawing/2016/ink" xmlns:am3d="http://schemas.microsoft.com/office/drawing/2017/model3d" xmlns:o="urn:schemas-microsoft-com:office:office" xmlns:r="http://schemas.openxmlformats.org/officeDocument/2006/relationships" xmlns:m="http://schemas.openxmlformats.org/officeDocument/2006/math" xmlns:v="urn:schemas-microsoft-com:vml" xmlns:wp14="http://schemas.microsoft.com/office/word/2010/wordprocessingDrawing" xmlns:wp="http://schemas.openxmlformats.org/drawingml/2006/wordprocessingDrawing" xmlns:w10="urn:schemas-microsoft-com:office:word" xmlns:w="http://schemas.openxmlformats.org/wordprocessingml/2006/main" xmlns:w14="http://schemas.microsoft.com/office/word/2010/wordml" xmlns:w15="http://schemas.microsoft.com/office/word/2012/wordml" xmlns:w16cex="http://schemas.microsoft.com/office/word/2018/wordml/cex" xmlns:w16cid="http://schemas.microsoft.com/office/word/2016/wordml/cid" xmlns:w16="http://schemas.microsoft.com/office/word/2018/wordml" xmlns:w16se="http://schemas.microsoft.com/office/word/2015/wordml/symex" xmlns:wpg="http://schemas.microsoft.com/office/word/2010/wordprocessingGroup" xmlns:wpi="http://schemas.microsoft.com/office/word/2010/wordprocessingInk" xmlns:wne="http://schemas.microsoft.com/office/word/2006/wordml" xmlns:wps="http://schemas.microsoft.com/office/word/2010/wordprocessingShape" mc:Ignorable="w14 w15 w16se w16cid w16 w16cex wp14">
+<w:numbering xmlns:wpc="http://schemas.microsoft.com/office/word/2010/wordprocessingCanvas" xmlns:cx="http://schemas.microsoft.com/office/drawing/2014/chartex" xmlns:cx1="http://schemas.microsoft.com/office/drawing/2015/9/8/chartex" xmlns:cx2="http://schemas.microsoft.com/office/drawing/2015/10/21/chartex" xmlns:cx3="http://schemas.microsoft.com/office/drawing/2016/5/9/chartex" xmlns:cx4="http://schemas.microsoft.com/office/drawing/2016/5/10/chartex" xmlns:cx5="http://schemas.microsoft.com/office/drawing/2016/5/11/chartex" xmlns:cx6="http://schemas.microsoft.com/office/drawing/2016/5/12/chartex" xmlns:cx7="http://schemas.microsoft.com/office/drawing/2016/5/13/chartex" xmlns:cx8="http://schemas.microsoft.com/office/drawing/2016/5/14/chartex" xmlns:mc="http://schemas.openxmlformats.org/markup-compatibility/2006" xmlns:aink="http://schemas.microsoft.com/office/drawing/2016/ink" xmlns:am3d="http://schemas.microsoft.com/office/drawing/2017/model3d" xmlns:o="urn:schemas-microsoft-com:office:office" xmlns:oel="http://schemas.microsoft.com/office/2019/extlst" xmlns:r="http://schemas.openxmlformats.org/officeDocument/2006/relationships" xmlns:m="http://schemas.openxmlformats.org/officeDocument/2006/math" xmlns:v="urn:schemas-microsoft-com:vml" xmlns:wp14="http://schemas.microsoft.com/office/word/2010/wordprocessingDrawing" xmlns:wp="http://schemas.openxmlformats.org/drawingml/2006/wordprocessingDrawing" xmlns:w10="urn:schemas-microsoft-com:office:word" xmlns:w="http://schemas.openxmlformats.org/wordprocessingml/2006/main" xmlns:w14="http://schemas.microsoft.com/office/word/2010/wordml" xmlns:w15="http://schemas.microsoft.com/office/word/2012/wordml" xmlns:w16cex="http://schemas.microsoft.com/office/word/2018/wordml/cex" xmlns:w16cid="http://schemas.microsoft.com/office/word/2016/wordml/cid" xmlns:w16="http://schemas.microsoft.com/office/word/2018/wordml" xmlns:w16sdtdh="http://schemas.microsoft.com/office/word/2020/wordml/sdtdatahash" xmlns:w16se="http://schemas.microsoft.com/office/word/2015/wordml/symex" xmlns:wpg="http://schemas.microsoft.com/office/word/2010/wordprocessingGroup" xmlns:wpi="http://schemas.microsoft.com/office/word/2010/wordprocessingInk" xmlns:wne="http://schemas.microsoft.com/office/word/2006/wordml" xmlns:wps="http://schemas.microsoft.com/office/word/2010/wordprocessingShape" mc:Ignorable="w14 w15 w16se w16cid w16 w16cex w16sdtdh wp14">
   <w:abstractNum w:abstractNumId="0" w15:restartNumberingAfterBreak="0">
     <w:nsid w:val="15243D9E"/>
     <w:multiLevelType w:val="hybridMultilevel"/>
@@ -2269,17 +3004,17 @@
       </w:rPr>
     </w:lvl>
   </w:abstractNum>
-  <w:num w:numId="1">
+  <w:num w:numId="1" w16cid:durableId="1920751569">
     <w:abstractNumId w:val="1"/>
   </w:num>
-  <w:num w:numId="2">
+  <w:num w:numId="2" w16cid:durableId="550388825">
     <w:abstractNumId w:val="0"/>
   </w:num>
 </w:numbering>
 </file>
 
 <file path=word/styles.xml><?xml version="1.0" encoding="utf-8"?>
-<w:styles xmlns:mc="http://schemas.openxmlformats.org/markup-compatibility/2006" xmlns:r="http://schemas.openxmlformats.org/officeDocument/2006/relationships" xmlns:w="http://schemas.openxmlformats.org/wordprocessingml/2006/main" xmlns:w14="http://schemas.microsoft.com/office/word/2010/wordml" xmlns:w15="http://schemas.microsoft.com/office/word/2012/wordml" xmlns:w16cex="http://schemas.microsoft.com/office/word/2018/wordml/cex" xmlns:w16cid="http://schemas.microsoft.com/office/word/2016/wordml/cid" xmlns:w16="http://schemas.microsoft.com/office/word/2018/wordml" xmlns:w16se="http://schemas.microsoft.com/office/word/2015/wordml/symex" mc:Ignorable="w14 w15 w16se w16cid w16 w16cex">
+<w:styles xmlns:mc="http://schemas.openxmlformats.org/markup-compatibility/2006" xmlns:r="http://schemas.openxmlformats.org/officeDocument/2006/relationships" xmlns:w="http://schemas.openxmlformats.org/wordprocessingml/2006/main" xmlns:w14="http://schemas.microsoft.com/office/word/2010/wordml" xmlns:w15="http://schemas.microsoft.com/office/word/2012/wordml" xmlns:w16cex="http://schemas.microsoft.com/office/word/2018/wordml/cex" xmlns:w16cid="http://schemas.microsoft.com/office/word/2016/wordml/cid" xmlns:w16="http://schemas.microsoft.com/office/word/2018/wordml" xmlns:w16sdtdh="http://schemas.microsoft.com/office/word/2020/wordml/sdtdatahash" xmlns:w16se="http://schemas.microsoft.com/office/word/2015/wordml/symex" mc:Ignorable="w14 w15 w16se w16cid w16 w16cex w16sdtdh">
   <w:docDefaults>
     <w:rPrDefault>
       <w:rPr>
@@ -2972,6 +3707,248 @@
       <w:sz w:val="20"/>
     </w:rPr>
   </w:style>
+  <w:style w:type="table" w:styleId="ListTable3-Accent1">
+    <w:name w:val="List Table 3 Accent 1"/>
+    <w:basedOn w:val="TableNormal"/>
+    <w:uiPriority w:val="48"/>
+    <w:rsid w:val="00474A5D"/>
+    <w:tblPr>
+      <w:tblStyleRowBandSize w:val="1"/>
+      <w:tblStyleColBandSize w:val="1"/>
+      <w:tblBorders>
+        <w:top w:val="single" w:sz="4" w:space="0" w:color="4472C4" w:themeColor="accent1"/>
+        <w:left w:val="single" w:sz="4" w:space="0" w:color="4472C4" w:themeColor="accent1"/>
+        <w:bottom w:val="single" w:sz="4" w:space="0" w:color="4472C4" w:themeColor="accent1"/>
+        <w:right w:val="single" w:sz="4" w:space="0" w:color="4472C4" w:themeColor="accent1"/>
+      </w:tblBorders>
+    </w:tblPr>
+    <w:tblStylePr w:type="firstRow">
+      <w:rPr>
+        <w:b/>
+        <w:bCs/>
+        <w:color w:val="FFFFFF" w:themeColor="background1"/>
+      </w:rPr>
+      <w:tblPr/>
+      <w:tcPr>
+        <w:shd w:val="clear" w:color="auto" w:fill="4472C4" w:themeFill="accent1"/>
+      </w:tcPr>
+    </w:tblStylePr>
+    <w:tblStylePr w:type="lastRow">
+      <w:rPr>
+        <w:b/>
+        <w:bCs/>
+      </w:rPr>
+      <w:tblPr/>
+      <w:tcPr>
+        <w:tcBorders>
+          <w:top w:val="double" w:sz="4" w:space="0" w:color="4472C4" w:themeColor="accent1"/>
+        </w:tcBorders>
+        <w:shd w:val="clear" w:color="auto" w:fill="FFFFFF" w:themeFill="background1"/>
+      </w:tcPr>
+    </w:tblStylePr>
+    <w:tblStylePr w:type="firstCol">
+      <w:rPr>
+        <w:b/>
+        <w:bCs/>
+      </w:rPr>
+      <w:tblPr/>
+      <w:tcPr>
+        <w:tcBorders>
+          <w:right w:val="nil"/>
+        </w:tcBorders>
+        <w:shd w:val="clear" w:color="auto" w:fill="FFFFFF" w:themeFill="background1"/>
+      </w:tcPr>
+    </w:tblStylePr>
+    <w:tblStylePr w:type="lastCol">
+      <w:rPr>
+        <w:b/>
+        <w:bCs/>
+      </w:rPr>
+      <w:tblPr/>
+      <w:tcPr>
+        <w:tcBorders>
+          <w:left w:val="nil"/>
+        </w:tcBorders>
+        <w:shd w:val="clear" w:color="auto" w:fill="FFFFFF" w:themeFill="background1"/>
+      </w:tcPr>
+    </w:tblStylePr>
+    <w:tblStylePr w:type="band1Vert">
+      <w:tblPr/>
+      <w:tcPr>
+        <w:tcBorders>
+          <w:left w:val="single" w:sz="4" w:space="0" w:color="4472C4" w:themeColor="accent1"/>
+          <w:right w:val="single" w:sz="4" w:space="0" w:color="4472C4" w:themeColor="accent1"/>
+        </w:tcBorders>
+      </w:tcPr>
+    </w:tblStylePr>
+    <w:tblStylePr w:type="band1Horz">
+      <w:tblPr/>
+      <w:tcPr>
+        <w:tcBorders>
+          <w:top w:val="single" w:sz="4" w:space="0" w:color="4472C4" w:themeColor="accent1"/>
+          <w:bottom w:val="single" w:sz="4" w:space="0" w:color="4472C4" w:themeColor="accent1"/>
+          <w:insideH w:val="nil"/>
+        </w:tcBorders>
+      </w:tcPr>
+    </w:tblStylePr>
+    <w:tblStylePr w:type="neCell">
+      <w:tblPr/>
+      <w:tcPr>
+        <w:tcBorders>
+          <w:left w:val="nil"/>
+          <w:bottom w:val="nil"/>
+        </w:tcBorders>
+      </w:tcPr>
+    </w:tblStylePr>
+    <w:tblStylePr w:type="nwCell">
+      <w:tblPr/>
+      <w:tcPr>
+        <w:tcBorders>
+          <w:bottom w:val="nil"/>
+          <w:right w:val="nil"/>
+        </w:tcBorders>
+      </w:tcPr>
+    </w:tblStylePr>
+    <w:tblStylePr w:type="seCell">
+      <w:tblPr/>
+      <w:tcPr>
+        <w:tcBorders>
+          <w:top w:val="double" w:sz="4" w:space="0" w:color="4472C4" w:themeColor="accent1"/>
+          <w:left w:val="nil"/>
+        </w:tcBorders>
+      </w:tcPr>
+    </w:tblStylePr>
+    <w:tblStylePr w:type="swCell">
+      <w:tblPr/>
+      <w:tcPr>
+        <w:tcBorders>
+          <w:top w:val="double" w:sz="4" w:space="0" w:color="4472C4" w:themeColor="accent1"/>
+          <w:right w:val="nil"/>
+        </w:tcBorders>
+      </w:tcPr>
+    </w:tblStylePr>
+  </w:style>
+  <w:style w:type="table" w:styleId="ListTable3-Accent3">
+    <w:name w:val="List Table 3 Accent 3"/>
+    <w:basedOn w:val="TableNormal"/>
+    <w:uiPriority w:val="48"/>
+    <w:rsid w:val="00474A5D"/>
+    <w:tblPr>
+      <w:tblStyleRowBandSize w:val="1"/>
+      <w:tblStyleColBandSize w:val="1"/>
+      <w:tblBorders>
+        <w:top w:val="single" w:sz="4" w:space="0" w:color="A5A5A5" w:themeColor="accent3"/>
+        <w:left w:val="single" w:sz="4" w:space="0" w:color="A5A5A5" w:themeColor="accent3"/>
+        <w:bottom w:val="single" w:sz="4" w:space="0" w:color="A5A5A5" w:themeColor="accent3"/>
+        <w:right w:val="single" w:sz="4" w:space="0" w:color="A5A5A5" w:themeColor="accent3"/>
+      </w:tblBorders>
+    </w:tblPr>
+    <w:tblStylePr w:type="firstRow">
+      <w:rPr>
+        <w:b/>
+        <w:bCs/>
+        <w:color w:val="FFFFFF" w:themeColor="background1"/>
+      </w:rPr>
+      <w:tblPr/>
+      <w:tcPr>
+        <w:shd w:val="clear" w:color="auto" w:fill="A5A5A5" w:themeFill="accent3"/>
+      </w:tcPr>
+    </w:tblStylePr>
+    <w:tblStylePr w:type="lastRow">
+      <w:rPr>
+        <w:b/>
+        <w:bCs/>
+      </w:rPr>
+      <w:tblPr/>
+      <w:tcPr>
+        <w:tcBorders>
+          <w:top w:val="double" w:sz="4" w:space="0" w:color="A5A5A5" w:themeColor="accent3"/>
+        </w:tcBorders>
+        <w:shd w:val="clear" w:color="auto" w:fill="FFFFFF" w:themeFill="background1"/>
+      </w:tcPr>
+    </w:tblStylePr>
+    <w:tblStylePr w:type="firstCol">
+      <w:rPr>
+        <w:b/>
+        <w:bCs/>
+      </w:rPr>
+      <w:tblPr/>
+      <w:tcPr>
+        <w:tcBorders>
+          <w:right w:val="nil"/>
+        </w:tcBorders>
+        <w:shd w:val="clear" w:color="auto" w:fill="FFFFFF" w:themeFill="background1"/>
+      </w:tcPr>
+    </w:tblStylePr>
+    <w:tblStylePr w:type="lastCol">
+      <w:rPr>
+        <w:b/>
+        <w:bCs/>
+      </w:rPr>
+      <w:tblPr/>
+      <w:tcPr>
+        <w:tcBorders>
+          <w:left w:val="nil"/>
+        </w:tcBorders>
+        <w:shd w:val="clear" w:color="auto" w:fill="FFFFFF" w:themeFill="background1"/>
+      </w:tcPr>
+    </w:tblStylePr>
+    <w:tblStylePr w:type="band1Vert">
+      <w:tblPr/>
+      <w:tcPr>
+        <w:tcBorders>
+          <w:left w:val="single" w:sz="4" w:space="0" w:color="A5A5A5" w:themeColor="accent3"/>
+          <w:right w:val="single" w:sz="4" w:space="0" w:color="A5A5A5" w:themeColor="accent3"/>
+        </w:tcBorders>
+      </w:tcPr>
+    </w:tblStylePr>
+    <w:tblStylePr w:type="band1Horz">
+      <w:tblPr/>
+      <w:tcPr>
+        <w:tcBorders>
+          <w:top w:val="single" w:sz="4" w:space="0" w:color="A5A5A5" w:themeColor="accent3"/>
+          <w:bottom w:val="single" w:sz="4" w:space="0" w:color="A5A5A5" w:themeColor="accent3"/>
+          <w:insideH w:val="nil"/>
+        </w:tcBorders>
+      </w:tcPr>
+    </w:tblStylePr>
+    <w:tblStylePr w:type="neCell">
+      <w:tblPr/>
+      <w:tcPr>
+        <w:tcBorders>
+          <w:left w:val="nil"/>
+          <w:bottom w:val="nil"/>
+        </w:tcBorders>
+      </w:tcPr>
+    </w:tblStylePr>
+    <w:tblStylePr w:type="nwCell">
+      <w:tblPr/>
+      <w:tcPr>
+        <w:tcBorders>
+          <w:bottom w:val="nil"/>
+          <w:right w:val="nil"/>
+        </w:tcBorders>
+      </w:tcPr>
+    </w:tblStylePr>
+    <w:tblStylePr w:type="seCell">
+      <w:tblPr/>
+      <w:tcPr>
+        <w:tcBorders>
+          <w:top w:val="double" w:sz="4" w:space="0" w:color="A5A5A5" w:themeColor="accent3"/>
+          <w:left w:val="nil"/>
+        </w:tcBorders>
+      </w:tcPr>
+    </w:tblStylePr>
+    <w:tblStylePr w:type="swCell">
+      <w:tblPr/>
+      <w:tcPr>
+        <w:tcBorders>
+          <w:top w:val="double" w:sz="4" w:space="0" w:color="A5A5A5" w:themeColor="accent3"/>
+          <w:right w:val="nil"/>
+        </w:tcBorders>
+      </w:tcPr>
+    </w:tblStylePr>
+  </w:style>
 </w:styles>
 </file>
 

</xml_diff>

<commit_message>
Use CDS data in full
</commit_message>
<xml_diff>
--- a/documentation/Documentation on tariff CSV data files.docx
+++ b/documentation/Documentation on tariff CSV data files.docx
@@ -83,8 +83,13 @@
           </w:tcPr>
           <w:p>
             <w:r>
-              <w:t>commodity__sid</w:t>
-            </w:r>
+              <w:t>commodity__</w:t>
+            </w:r>
+            <w:proofErr w:type="spellStart"/>
+            <w:r>
+              <w:t>sid</w:t>
+            </w:r>
+            <w:proofErr w:type="spellEnd"/>
           </w:p>
         </w:tc>
         <w:tc>
@@ -106,9 +111,11 @@
             <w:tcW w:w="5240" w:type="dxa"/>
           </w:tcPr>
           <w:p>
+            <w:proofErr w:type="spellStart"/>
             <w:r>
               <w:t>commodity__code</w:t>
             </w:r>
+            <w:proofErr w:type="spellEnd"/>
           </w:p>
         </w:tc>
         <w:tc>
@@ -134,8 +141,13 @@
           </w:tcPr>
           <w:p>
             <w:r>
-              <w:t>measure__sid</w:t>
-            </w:r>
+              <w:t>measure__</w:t>
+            </w:r>
+            <w:proofErr w:type="spellStart"/>
+            <w:r>
+              <w:t>sid</w:t>
+            </w:r>
+            <w:proofErr w:type="spellEnd"/>
           </w:p>
         </w:tc>
         <w:tc>
@@ -157,9 +169,11 @@
             <w:tcW w:w="5240" w:type="dxa"/>
           </w:tcPr>
           <w:p>
+            <w:proofErr w:type="spellStart"/>
             <w:r>
               <w:t>measure__type__id</w:t>
             </w:r>
+            <w:proofErr w:type="spellEnd"/>
           </w:p>
         </w:tc>
         <w:tc>
@@ -184,9 +198,11 @@
             <w:tcW w:w="5240" w:type="dxa"/>
           </w:tcPr>
           <w:p>
+            <w:proofErr w:type="spellStart"/>
             <w:r>
               <w:t>measure__type__description</w:t>
             </w:r>
+            <w:proofErr w:type="spellEnd"/>
           </w:p>
         </w:tc>
         <w:tc>
@@ -208,9 +224,11 @@
             <w:tcW w:w="5240" w:type="dxa"/>
           </w:tcPr>
           <w:p>
+            <w:proofErr w:type="spellStart"/>
             <w:r>
               <w:t>measure__additional_code__code</w:t>
             </w:r>
+            <w:proofErr w:type="spellEnd"/>
           </w:p>
         </w:tc>
         <w:tc>
@@ -235,9 +253,11 @@
             <w:tcW w:w="5240" w:type="dxa"/>
           </w:tcPr>
           <w:p>
+            <w:proofErr w:type="spellStart"/>
             <w:r>
               <w:t>measure__additional_code__description</w:t>
             </w:r>
+            <w:proofErr w:type="spellEnd"/>
           </w:p>
         </w:tc>
         <w:tc>
@@ -247,7 +267,15 @@
           </w:tcPr>
           <w:p>
             <w:r>
-              <w:t>The description of the additional code, if present</w:t>
+              <w:t xml:space="preserve">The description of the additional </w:t>
+            </w:r>
+            <w:proofErr w:type="gramStart"/>
+            <w:r>
+              <w:t>code, if</w:t>
+            </w:r>
+            <w:proofErr w:type="gramEnd"/>
+            <w:r>
+              <w:t xml:space="preserve"> present</w:t>
             </w:r>
           </w:p>
         </w:tc>
@@ -260,8 +288,13 @@
           </w:tcPr>
           <w:p>
             <w:r>
-              <w:t>measure__duty_expression</w:t>
-            </w:r>
+              <w:t>measure__</w:t>
+            </w:r>
+            <w:proofErr w:type="spellStart"/>
+            <w:r>
+              <w:t>duty_expression</w:t>
+            </w:r>
+            <w:proofErr w:type="spellEnd"/>
           </w:p>
         </w:tc>
         <w:tc>
@@ -287,8 +320,13 @@
           </w:tcPr>
           <w:p>
             <w:r>
-              <w:t>measure__effective_start_date</w:t>
-            </w:r>
+              <w:t>measure__</w:t>
+            </w:r>
+            <w:proofErr w:type="spellStart"/>
+            <w:r>
+              <w:t>effective_start_date</w:t>
+            </w:r>
+            <w:proofErr w:type="spellEnd"/>
           </w:p>
         </w:tc>
         <w:tc>
@@ -310,9 +348,11 @@
             <w:tcW w:w="5240" w:type="dxa"/>
           </w:tcPr>
           <w:p>
+            <w:proofErr w:type="spellStart"/>
             <w:r>
               <w:t>measure__effective_end_date</w:t>
             </w:r>
+            <w:proofErr w:type="spellEnd"/>
           </w:p>
         </w:tc>
         <w:tc>
@@ -338,8 +378,13 @@
           </w:tcPr>
           <w:p>
             <w:r>
-              <w:t>measure__reduction_indicator</w:t>
-            </w:r>
+              <w:t>measure__</w:t>
+            </w:r>
+            <w:proofErr w:type="spellStart"/>
+            <w:r>
+              <w:t>reduction_indicator</w:t>
+            </w:r>
+            <w:proofErr w:type="spellEnd"/>
           </w:p>
         </w:tc>
         <w:tc>
@@ -361,9 +406,11 @@
             <w:tcW w:w="5240" w:type="dxa"/>
           </w:tcPr>
           <w:p>
+            <w:proofErr w:type="spellStart"/>
             <w:r>
               <w:t>measure__footnotes</w:t>
             </w:r>
+            <w:proofErr w:type="spellEnd"/>
           </w:p>
         </w:tc>
         <w:tc>
@@ -388,9 +435,11 @@
             <w:tcW w:w="5240" w:type="dxa"/>
           </w:tcPr>
           <w:p>
+            <w:proofErr w:type="spellStart"/>
             <w:r>
               <w:t>measure__conditions</w:t>
             </w:r>
+            <w:proofErr w:type="spellEnd"/>
           </w:p>
         </w:tc>
         <w:tc>
@@ -413,8 +462,13 @@
           </w:tcPr>
           <w:p>
             <w:r>
-              <w:t>measure__geographical_area__sid</w:t>
-            </w:r>
+              <w:t>measure__geographical_area__</w:t>
+            </w:r>
+            <w:proofErr w:type="spellStart"/>
+            <w:r>
+              <w:t>sid</w:t>
+            </w:r>
+            <w:proofErr w:type="spellEnd"/>
           </w:p>
         </w:tc>
         <w:tc>
@@ -439,9 +493,11 @@
             <w:tcW w:w="5240" w:type="dxa"/>
           </w:tcPr>
           <w:p>
+            <w:proofErr w:type="spellStart"/>
             <w:r>
               <w:t>measure__geographical_area__id</w:t>
             </w:r>
+            <w:proofErr w:type="spellEnd"/>
           </w:p>
         </w:tc>
         <w:tc>
@@ -463,9 +519,11 @@
             <w:tcW w:w="5240" w:type="dxa"/>
           </w:tcPr>
           <w:p>
+            <w:proofErr w:type="spellStart"/>
             <w:r>
               <w:t>measure__geographical_area__description</w:t>
             </w:r>
+            <w:proofErr w:type="spellEnd"/>
           </w:p>
         </w:tc>
         <w:tc>
@@ -490,9 +548,11 @@
             <w:tcW w:w="5240" w:type="dxa"/>
           </w:tcPr>
           <w:p>
+            <w:proofErr w:type="spellStart"/>
             <w:r>
               <w:t>measure__excluded_geographical_areas__ids</w:t>
             </w:r>
+            <w:proofErr w:type="spellEnd"/>
           </w:p>
         </w:tc>
         <w:tc>
@@ -502,7 +562,15 @@
           </w:tcPr>
           <w:p>
             <w:r>
-              <w:t>A list of the excluded geographical area IDs, if present</w:t>
+              <w:t xml:space="preserve">A list of the excluded geographical area </w:t>
+            </w:r>
+            <w:proofErr w:type="gramStart"/>
+            <w:r>
+              <w:t>IDs, if</w:t>
+            </w:r>
+            <w:proofErr w:type="gramEnd"/>
+            <w:r>
+              <w:t xml:space="preserve"> present</w:t>
             </w:r>
           </w:p>
         </w:tc>
@@ -514,9 +582,11 @@
             <w:tcW w:w="5240" w:type="dxa"/>
           </w:tcPr>
           <w:p>
+            <w:proofErr w:type="spellStart"/>
             <w:r>
               <w:t>measure__excluded_geographical_areas__descriptions</w:t>
             </w:r>
+            <w:proofErr w:type="spellEnd"/>
           </w:p>
         </w:tc>
         <w:tc>
@@ -526,7 +596,15 @@
           </w:tcPr>
           <w:p>
             <w:r>
-              <w:t>A list of the excluded geographical area descriptions, if present</w:t>
+              <w:t xml:space="preserve">A list of the excluded geographical area </w:t>
+            </w:r>
+            <w:proofErr w:type="gramStart"/>
+            <w:r>
+              <w:t>descriptions, if</w:t>
+            </w:r>
+            <w:proofErr w:type="gramEnd"/>
+            <w:r>
+              <w:t xml:space="preserve"> present</w:t>
             </w:r>
           </w:p>
         </w:tc>
@@ -542,8 +620,13 @@
           </w:tcPr>
           <w:p>
             <w:r>
-              <w:t>measure__quota__order_number</w:t>
-            </w:r>
+              <w:t>measure__quota__</w:t>
+            </w:r>
+            <w:proofErr w:type="spellStart"/>
+            <w:r>
+              <w:t>order_number</w:t>
+            </w:r>
+            <w:proofErr w:type="spellEnd"/>
           </w:p>
         </w:tc>
         <w:tc>
@@ -558,21 +641,33 @@
           </w:p>
         </w:tc>
       </w:tr>
+      <w:tr>
+        <w:tc>
+          <w:tcPr>
+            <w:cnfStyle w:val="001000000000" w:firstRow="0" w:lastRow="0" w:firstColumn="1" w:lastColumn="0" w:oddVBand="0" w:evenVBand="0" w:oddHBand="0" w:evenHBand="0" w:firstRowFirstColumn="0" w:firstRowLastColumn="0" w:lastRowFirstColumn="0" w:lastRowLastColumn="0"/>
+            <w:tcW w:w="5240" w:type="dxa"/>
+          </w:tcPr>
+          <w:p>
+            <w:proofErr w:type="spellStart"/>
+            <w:r>
+              <w:t>trade_direction</w:t>
+            </w:r>
+            <w:proofErr w:type="spellEnd"/>
+          </w:p>
+        </w:tc>
+        <w:tc>
+          <w:tcPr>
+            <w:cnfStyle w:val="000010000000" w:firstRow="0" w:lastRow="0" w:firstColumn="0" w:lastColumn="0" w:oddVBand="1" w:evenVBand="0" w:oddHBand="0" w:evenHBand="0" w:firstRowFirstColumn="0" w:firstRowLastColumn="0" w:lastRowFirstColumn="0" w:lastRowLastColumn="0"/>
+            <w:tcW w:w="8710" w:type="dxa"/>
+          </w:tcPr>
+          <w:p>
+            <w:r>
+              <w:t>Import, Export or Import and Export</w:t>
+            </w:r>
+          </w:p>
+        </w:tc>
+      </w:tr>
     </w:tbl>
-    <w:p>
-      <w:pPr>
-        <w:spacing w:before="0" w:after="0"/>
-        <w:rPr>
-          <w:rFonts w:asciiTheme="majorHAnsi" w:eastAsiaTheme="majorEastAsia" w:hAnsiTheme="majorHAnsi" w:cstheme="majorBidi"/>
-          <w:color w:val="2F5496" w:themeColor="accent1" w:themeShade="BF"/>
-          <w:sz w:val="32"/>
-          <w:szCs w:val="32"/>
-        </w:rPr>
-      </w:pPr>
-      <w:r>
-        <w:br w:type="page"/>
-      </w:r>
-    </w:p>
     <w:p>
       <w:pPr>
         <w:pStyle w:val="Heading1"/>
@@ -753,7 +848,15 @@
           </w:tcPr>
           <w:p>
             <w:r>
-              <w:t>The validity start date of the commodity code</w:t>
+              <w:t xml:space="preserve">The validity </w:t>
+            </w:r>
+            <w:proofErr w:type="gramStart"/>
+            <w:r>
+              <w:t>start</w:t>
+            </w:r>
+            <w:proofErr w:type="gramEnd"/>
+            <w:r>
+              <w:t xml:space="preserve"> date of the commodity code</w:t>
             </w:r>
           </w:p>
         </w:tc>
@@ -974,13 +1077,15 @@
           </w:tcPr>
           <w:p>
             <w:r>
-              <w:t>The 10-digit end-line commodity code</w:t>
-            </w:r>
-            <w:r>
-              <w:t xml:space="preserve">, followed by a hyphen, followed by the </w:t>
-            </w:r>
-            <w:r>
-              <w:t>productline__suffix</w:t>
+              <w:t xml:space="preserve">The 10-digit end-line commodity code, followed by a hyphen, followed by the </w:t>
+            </w:r>
+            <w:proofErr w:type="spellStart"/>
+            <w:r>
+              <w:t>productline</w:t>
+            </w:r>
+            <w:proofErr w:type="spellEnd"/>
+            <w:r>
+              <w:t>__suffix</w:t>
             </w:r>
           </w:p>
         </w:tc>
@@ -1020,9 +1125,11 @@
             <w:r>
               <w:t xml:space="preserve">, listing the respective </w:t>
             </w:r>
+            <w:proofErr w:type="spellStart"/>
             <w:r>
               <w:t>commodity__code__pls</w:t>
             </w:r>
+            <w:proofErr w:type="spellEnd"/>
             <w:r>
               <w:t xml:space="preserve"> field</w:t>
             </w:r>
@@ -1065,10 +1172,7 @@
               <w:t>commodity__sid</w:t>
             </w:r>
             <w:r>
-              <w:t xml:space="preserve"> </w:t>
-            </w:r>
-            <w:r>
-              <w:t>field</w:t>
+              <w:t xml:space="preserve"> field</w:t>
             </w:r>
           </w:p>
         </w:tc>
@@ -1150,9 +1254,11 @@
             <w:tcW w:w="5382" w:type="dxa"/>
           </w:tcPr>
           <w:p>
+            <w:proofErr w:type="spellStart"/>
             <w:r>
               <w:t>certificate__id</w:t>
             </w:r>
+            <w:proofErr w:type="spellEnd"/>
           </w:p>
         </w:tc>
         <w:tc>
@@ -1174,9 +1280,11 @@
             <w:tcW w:w="5382" w:type="dxa"/>
           </w:tcPr>
           <w:p>
+            <w:proofErr w:type="spellStart"/>
             <w:r>
               <w:t>certificate__description</w:t>
             </w:r>
+            <w:proofErr w:type="spellEnd"/>
           </w:p>
         </w:tc>
         <w:tc>
@@ -1201,9 +1309,11 @@
             <w:tcW w:w="5382" w:type="dxa"/>
           </w:tcPr>
           <w:p>
+            <w:proofErr w:type="spellStart"/>
             <w:r>
               <w:t>start__date</w:t>
             </w:r>
+            <w:proofErr w:type="spellEnd"/>
           </w:p>
         </w:tc>
         <w:tc>
@@ -1213,7 +1323,15 @@
           </w:tcPr>
           <w:p>
             <w:r>
-              <w:t>The validity start date of the certificate</w:t>
+              <w:t xml:space="preserve">The validity </w:t>
+            </w:r>
+            <w:proofErr w:type="gramStart"/>
+            <w:r>
+              <w:t>start</w:t>
+            </w:r>
+            <w:proofErr w:type="gramEnd"/>
+            <w:r>
+              <w:t xml:space="preserve"> date of the certificate</w:t>
             </w:r>
           </w:p>
         </w:tc>
@@ -1225,9 +1343,11 @@
             <w:tcW w:w="5382" w:type="dxa"/>
           </w:tcPr>
           <w:p>
+            <w:proofErr w:type="spellStart"/>
             <w:r>
               <w:t>end__date</w:t>
             </w:r>
+            <w:proofErr w:type="spellEnd"/>
           </w:p>
         </w:tc>
         <w:tc>
@@ -1319,9 +1439,11 @@
             <w:tcW w:w="5382" w:type="dxa"/>
           </w:tcPr>
           <w:p>
+            <w:proofErr w:type="spellStart"/>
             <w:r>
               <w:t>footnote__id</w:t>
             </w:r>
+            <w:proofErr w:type="spellEnd"/>
           </w:p>
         </w:tc>
         <w:tc>
@@ -1343,9 +1465,11 @@
             <w:tcW w:w="5382" w:type="dxa"/>
           </w:tcPr>
           <w:p>
+            <w:proofErr w:type="spellStart"/>
             <w:r>
               <w:t>footnote__description</w:t>
             </w:r>
+            <w:proofErr w:type="spellEnd"/>
           </w:p>
         </w:tc>
         <w:tc>
@@ -1370,9 +1494,11 @@
             <w:tcW w:w="5382" w:type="dxa"/>
           </w:tcPr>
           <w:p>
+            <w:proofErr w:type="spellStart"/>
             <w:r>
               <w:t>start__date</w:t>
             </w:r>
+            <w:proofErr w:type="spellEnd"/>
           </w:p>
         </w:tc>
         <w:tc>
@@ -1382,7 +1508,15 @@
           </w:tcPr>
           <w:p>
             <w:r>
-              <w:t>The validity start date of the footnote</w:t>
+              <w:t xml:space="preserve">The validity </w:t>
+            </w:r>
+            <w:proofErr w:type="gramStart"/>
+            <w:r>
+              <w:t>start</w:t>
+            </w:r>
+            <w:proofErr w:type="gramEnd"/>
+            <w:r>
+              <w:t xml:space="preserve"> date of the footnote</w:t>
             </w:r>
           </w:p>
         </w:tc>
@@ -1394,9 +1528,11 @@
             <w:tcW w:w="5382" w:type="dxa"/>
           </w:tcPr>
           <w:p>
+            <w:proofErr w:type="spellStart"/>
             <w:r>
               <w:t>end__date</w:t>
             </w:r>
+            <w:proofErr w:type="spellEnd"/>
           </w:p>
         </w:tc>
         <w:tc>
@@ -1421,9 +1557,11 @@
             <w:tcW w:w="5382" w:type="dxa"/>
           </w:tcPr>
           <w:p>
+            <w:proofErr w:type="spellStart"/>
             <w:r>
               <w:t>footnote__type</w:t>
             </w:r>
+            <w:proofErr w:type="spellEnd"/>
           </w:p>
         </w:tc>
         <w:tc>
@@ -1433,7 +1571,15 @@
           </w:tcPr>
           <w:p>
             <w:r>
-              <w:t>The footnote type. Options are:</w:t>
+              <w:t xml:space="preserve">The footnote </w:t>
+            </w:r>
+            <w:proofErr w:type="gramStart"/>
+            <w:r>
+              <w:t>type</w:t>
+            </w:r>
+            <w:proofErr w:type="gramEnd"/>
+            <w:r>
+              <w:t>. Options are:</w:t>
             </w:r>
           </w:p>
           <w:p>
@@ -1539,9 +1685,11 @@
             <w:tcW w:w="5382" w:type="dxa"/>
           </w:tcPr>
           <w:p>
+            <w:proofErr w:type="spellStart"/>
             <w:r>
               <w:t>quota__order__number__id</w:t>
             </w:r>
+            <w:proofErr w:type="spellEnd"/>
           </w:p>
         </w:tc>
         <w:tc>
@@ -1563,9 +1711,11 @@
             <w:tcW w:w="5382" w:type="dxa"/>
           </w:tcPr>
           <w:p>
+            <w:proofErr w:type="spellStart"/>
             <w:r>
               <w:t>definition__start__date</w:t>
             </w:r>
+            <w:proofErr w:type="spellEnd"/>
           </w:p>
         </w:tc>
         <w:tc>
@@ -1590,9 +1740,11 @@
             <w:tcW w:w="5382" w:type="dxa"/>
           </w:tcPr>
           <w:p>
+            <w:proofErr w:type="spellStart"/>
             <w:r>
               <w:t>definition__end__date</w:t>
             </w:r>
+            <w:proofErr w:type="spellEnd"/>
           </w:p>
         </w:tc>
         <w:tc>
@@ -1614,9 +1766,11 @@
             <w:tcW w:w="5382" w:type="dxa"/>
           </w:tcPr>
           <w:p>
+            <w:proofErr w:type="spellStart"/>
             <w:r>
               <w:t>initial__volume</w:t>
             </w:r>
+            <w:proofErr w:type="spellEnd"/>
           </w:p>
         </w:tc>
         <w:tc>
@@ -1665,9 +1819,11 @@
             <w:tcW w:w="5382" w:type="dxa"/>
           </w:tcPr>
           <w:p>
+            <w:proofErr w:type="spellStart"/>
             <w:r>
               <w:t>critical__state</w:t>
             </w:r>
+            <w:proofErr w:type="spellEnd"/>
           </w:p>
         </w:tc>
         <w:tc>
@@ -1692,9 +1848,11 @@
             <w:tcW w:w="5382" w:type="dxa"/>
           </w:tcPr>
           <w:p>
+            <w:proofErr w:type="spellStart"/>
             <w:r>
               <w:t>critical__threshold</w:t>
             </w:r>
+            <w:proofErr w:type="spellEnd"/>
           </w:p>
         </w:tc>
         <w:tc>
@@ -1716,9 +1874,11 @@
             <w:tcW w:w="5382" w:type="dxa"/>
           </w:tcPr>
           <w:p>
+            <w:proofErr w:type="spellStart"/>
             <w:r>
               <w:t>quota__type</w:t>
             </w:r>
+            <w:proofErr w:type="spellEnd"/>
           </w:p>
         </w:tc>
         <w:tc>
@@ -1791,9 +1951,11 @@
             <w:tcW w:w="5382" w:type="dxa"/>
           </w:tcPr>
           <w:p>
+            <w:proofErr w:type="spellStart"/>
             <w:r>
               <w:t>origin__exclusions</w:t>
             </w:r>
+            <w:proofErr w:type="spellEnd"/>
           </w:p>
         </w:tc>
         <w:tc>
@@ -1913,9 +2075,11 @@
             <w:tcW w:w="5382" w:type="dxa"/>
           </w:tcPr>
           <w:p>
+            <w:proofErr w:type="spellStart"/>
             <w:r>
               <w:t>geographical_area_id</w:t>
             </w:r>
+            <w:proofErr w:type="spellEnd"/>
           </w:p>
         </w:tc>
         <w:tc>
@@ -1968,9 +2132,11 @@
             <w:tcW w:w="5382" w:type="dxa"/>
           </w:tcPr>
           <w:p>
+            <w:proofErr w:type="spellStart"/>
             <w:r>
               <w:t>area_type</w:t>
             </w:r>
+            <w:proofErr w:type="spellEnd"/>
           </w:p>
         </w:tc>
         <w:tc>
@@ -2196,7 +2362,15 @@
           </w:tcPr>
           <w:p>
             <w:r>
-              <w:t>The validity start date of the additional code</w:t>
+              <w:t xml:space="preserve">The validity </w:t>
+            </w:r>
+            <w:proofErr w:type="gramStart"/>
+            <w:r>
+              <w:t>start</w:t>
+            </w:r>
+            <w:proofErr w:type="gramEnd"/>
+            <w:r>
+              <w:t xml:space="preserve"> date of the additional code</w:t>
             </w:r>
           </w:p>
         </w:tc>
@@ -2223,7 +2397,15 @@
           </w:tcPr>
           <w:p>
             <w:r>
-              <w:t>The validity start date of the additional code (will almost always be null)</w:t>
+              <w:t xml:space="preserve">The validity </w:t>
+            </w:r>
+            <w:proofErr w:type="gramStart"/>
+            <w:r>
+              <w:t>start</w:t>
+            </w:r>
+            <w:proofErr w:type="gramEnd"/>
+            <w:r>
+              <w:t xml:space="preserve"> date of the additional code (will almost always be null)</w:t>
             </w:r>
           </w:p>
         </w:tc>
@@ -3556,6 +3738,7 @@
   <w:style w:type="character" w:default="1" w:styleId="DefaultParagraphFont">
     <w:name w:val="Default Paragraph Font"/>
     <w:uiPriority w:val="1"/>
+    <w:semiHidden/>
     <w:unhideWhenUsed/>
   </w:style>
   <w:style w:type="table" w:default="1" w:styleId="TableNormal">

</xml_diff>